<commit_message>
Termék gyártás oldal sablon létrehozva
+ termék modul javítások, bezárás gomb optimalizáció.
</commit_message>
<xml_diff>
--- a/Szakdolgozat_Zeke_Róbert.docx
+++ b/Szakdolgozat_Zeke_Róbert.docx
@@ -379,7 +379,6 @@
           <w:sz w:val="24"/>
         </w:rPr>
       </w:pPr>
-      <w:proofErr w:type="gramStart"/>
       <w:r>
         <w:rPr>
           <w:rFonts w:ascii="Times New Roman" w:eastAsia="Times New Roman" w:hAnsi="Times New Roman" w:cs="Times New Roman"/>
@@ -451,7 +450,6 @@
         </w:rPr>
         <w:t>Tanuló</w:t>
       </w:r>
-      <w:proofErr w:type="gramEnd"/>
     </w:p>
     <w:p>
       <w:pPr>
@@ -477,7 +475,15 @@
           <w:b/>
           <w:sz w:val="24"/>
         </w:rPr>
-        <w:t>, 2020.</w:t>
+        <w:t>, 2021</w:t>
+      </w:r>
+      <w:r>
+        <w:rPr>
+          <w:rFonts w:ascii="Times New Roman" w:eastAsia="Times New Roman" w:hAnsi="Times New Roman" w:cs="Times New Roman"/>
+          <w:b/>
+          <w:sz w:val="24"/>
+        </w:rPr>
+        <w:t>.</w:t>
       </w:r>
     </w:p>
     <w:p>
@@ -528,142 +534,7 @@
           <w:rFonts w:ascii="Times New Roman" w:eastAsia="Times New Roman" w:hAnsi="Times New Roman" w:cs="Times New Roman"/>
           <w:sz w:val="24"/>
         </w:rPr>
-        <w:t>Az IMM (</w:t>
-      </w:r>
-      <w:proofErr w:type="spellStart"/>
-      <w:r>
-        <w:rPr>
-          <w:rFonts w:ascii="Times New Roman" w:eastAsia="Times New Roman" w:hAnsi="Times New Roman" w:cs="Times New Roman"/>
-          <w:sz w:val="24"/>
-        </w:rPr>
-        <w:t>Industry</w:t>
-      </w:r>
-      <w:proofErr w:type="spellEnd"/>
-      <w:r>
-        <w:rPr>
-          <w:rFonts w:ascii="Times New Roman" w:eastAsia="Times New Roman" w:hAnsi="Times New Roman" w:cs="Times New Roman"/>
-          <w:sz w:val="24"/>
-        </w:rPr>
-        <w:t xml:space="preserve"> </w:t>
-      </w:r>
-      <w:proofErr w:type="spellStart"/>
-      <w:r>
-        <w:rPr>
-          <w:rFonts w:ascii="Times New Roman" w:eastAsia="Times New Roman" w:hAnsi="Times New Roman" w:cs="Times New Roman"/>
-          <w:sz w:val="24"/>
-        </w:rPr>
-        <w:t>Manufacturing</w:t>
-      </w:r>
-      <w:proofErr w:type="spellEnd"/>
-      <w:r>
-        <w:rPr>
-          <w:rFonts w:ascii="Times New Roman" w:eastAsia="Times New Roman" w:hAnsi="Times New Roman" w:cs="Times New Roman"/>
-          <w:sz w:val="24"/>
-        </w:rPr>
-        <w:t xml:space="preserve"> Manager) egy kezdetleges Ipar 4.0 rendszer. Az elnevezés ötlete egy másik, szintén Ipar 4.0 szoftver nevéből ered. Ez a szoftver pedig a </w:t>
-      </w:r>
-      <w:proofErr w:type="gramStart"/>
-      <w:r>
-        <w:rPr>
-          <w:rFonts w:ascii="Times New Roman" w:eastAsia="Times New Roman" w:hAnsi="Times New Roman" w:cs="Times New Roman"/>
-          <w:sz w:val="24"/>
-        </w:rPr>
-        <w:t>MES(</w:t>
-      </w:r>
-      <w:proofErr w:type="spellStart"/>
-      <w:proofErr w:type="gramEnd"/>
-      <w:r>
-        <w:rPr>
-          <w:rFonts w:ascii="Times New Roman" w:eastAsia="Times New Roman" w:hAnsi="Times New Roman" w:cs="Times New Roman"/>
-          <w:sz w:val="24"/>
-        </w:rPr>
-        <w:t>Manufacturing</w:t>
-      </w:r>
-      <w:proofErr w:type="spellEnd"/>
-      <w:r>
-        <w:rPr>
-          <w:rFonts w:ascii="Times New Roman" w:eastAsia="Times New Roman" w:hAnsi="Times New Roman" w:cs="Times New Roman"/>
-          <w:sz w:val="24"/>
-        </w:rPr>
-        <w:t xml:space="preserve"> </w:t>
-      </w:r>
-      <w:proofErr w:type="spellStart"/>
-      <w:r>
-        <w:rPr>
-          <w:rFonts w:ascii="Times New Roman" w:eastAsia="Times New Roman" w:hAnsi="Times New Roman" w:cs="Times New Roman"/>
-          <w:sz w:val="24"/>
-        </w:rPr>
-        <w:t>Execution</w:t>
-      </w:r>
-      <w:proofErr w:type="spellEnd"/>
-      <w:r>
-        <w:rPr>
-          <w:rFonts w:ascii="Times New Roman" w:eastAsia="Times New Roman" w:hAnsi="Times New Roman" w:cs="Times New Roman"/>
-          <w:sz w:val="24"/>
-        </w:rPr>
-        <w:t xml:space="preserve"> System). Jelenlegi munkahelyemen egy </w:t>
-      </w:r>
-      <w:proofErr w:type="spellStart"/>
-      <w:r>
-        <w:rPr>
-          <w:rFonts w:ascii="Times New Roman" w:eastAsia="Times New Roman" w:hAnsi="Times New Roman" w:cs="Times New Roman"/>
-          <w:sz w:val="24"/>
-        </w:rPr>
-        <w:t>vállalatiránytási</w:t>
-      </w:r>
-      <w:proofErr w:type="spellEnd"/>
-      <w:r>
-        <w:rPr>
-          <w:rFonts w:ascii="Times New Roman" w:eastAsia="Times New Roman" w:hAnsi="Times New Roman" w:cs="Times New Roman"/>
-          <w:sz w:val="24"/>
-        </w:rPr>
-        <w:t xml:space="preserve"> rends</w:t>
-      </w:r>
-      <w:r>
-        <w:rPr>
-          <w:rFonts w:ascii="Times New Roman" w:eastAsia="Times New Roman" w:hAnsi="Times New Roman" w:cs="Times New Roman"/>
-          <w:sz w:val="24"/>
-        </w:rPr>
-        <w:t xml:space="preserve">zer használata a főbb feladatom. Ismerem ennek a rendszernek a gyengéit, </w:t>
-      </w:r>
-      <w:proofErr w:type="gramStart"/>
-      <w:r>
-        <w:rPr>
-          <w:rFonts w:ascii="Times New Roman" w:eastAsia="Times New Roman" w:hAnsi="Times New Roman" w:cs="Times New Roman"/>
-          <w:sz w:val="24"/>
-        </w:rPr>
-        <w:t>hiányosságait</w:t>
-      </w:r>
-      <w:proofErr w:type="gramEnd"/>
-      <w:r>
-        <w:rPr>
-          <w:rFonts w:ascii="Times New Roman" w:eastAsia="Times New Roman" w:hAnsi="Times New Roman" w:cs="Times New Roman"/>
-          <w:sz w:val="24"/>
-        </w:rPr>
-        <w:t xml:space="preserve">. Szeretnék egy olyan rendszert </w:t>
-      </w:r>
-      <w:proofErr w:type="gramStart"/>
-      <w:r>
-        <w:rPr>
-          <w:rFonts w:ascii="Times New Roman" w:eastAsia="Times New Roman" w:hAnsi="Times New Roman" w:cs="Times New Roman"/>
-          <w:sz w:val="24"/>
-        </w:rPr>
-        <w:t>megalkotni</w:t>
-      </w:r>
-      <w:proofErr w:type="gramEnd"/>
-      <w:r>
-        <w:rPr>
-          <w:rFonts w:ascii="Times New Roman" w:eastAsia="Times New Roman" w:hAnsi="Times New Roman" w:cs="Times New Roman"/>
-          <w:sz w:val="24"/>
-        </w:rPr>
-        <w:t xml:space="preserve"> ami figyelembe veszi az összes felhasználói igényt, pontosan ezért minden személyre szabható, illetve az adott felhasználói szi</w:t>
-      </w:r>
-      <w:r>
-        <w:rPr>
-          <w:rFonts w:ascii="Times New Roman" w:eastAsia="Times New Roman" w:hAnsi="Times New Roman" w:cs="Times New Roman"/>
-          <w:sz w:val="24"/>
-        </w:rPr>
-        <w:t>ntekhez rendelt felhasználók csak a számukra szükséges menüpontokat(modulokat) lássák, ezzel könnyítve nekik a programban való munkát.</w:t>
+        <w:t>Az IMM (Industry Manufacturing Manager) egy kezdetleges Ipar 4.0 rendszer. Az elnevezés ötlete egy másik, szintén Ipar 4.0 szoftver nevéből ered. Ez a szoftver pedig a MES(Manufacturing Execution System). Jelenlegi munkahelyemen egy vállalatiránytási rendszer használata a főbb feladatom. Ismerem ennek a rendszernek a gyengéit, hiányosságait. Szeretnék egy olyan rendszert megalkotni ami figyelembe veszi az összes felhasználói igényt, pontosan ezért minden személyre szabható, illetve az adott felhasználói szintekhez rendelt felhasználók csak a számukra szükséges menüpontokat(modulokat) lássák, ezzel könnyítve nekik a programban való munkát.</w:t>
       </w:r>
     </w:p>
     <w:p>
@@ -704,46 +575,7 @@
           <w:rFonts w:ascii="Times New Roman" w:eastAsia="Times New Roman" w:hAnsi="Times New Roman" w:cs="Times New Roman"/>
           <w:sz w:val="24"/>
         </w:rPr>
-        <w:t xml:space="preserve">A bemutatott szoftver SQLite3 adatbázist használ. Nem szerettem volna eltérni </w:t>
-      </w:r>
-      <w:proofErr w:type="gramStart"/>
-      <w:r>
-        <w:rPr>
-          <w:rFonts w:ascii="Times New Roman" w:eastAsia="Times New Roman" w:hAnsi="Times New Roman" w:cs="Times New Roman"/>
-          <w:sz w:val="24"/>
-        </w:rPr>
-        <w:t>ett</w:t>
-      </w:r>
-      <w:r>
-        <w:rPr>
-          <w:rFonts w:ascii="Times New Roman" w:eastAsia="Times New Roman" w:hAnsi="Times New Roman" w:cs="Times New Roman"/>
-          <w:sz w:val="24"/>
-        </w:rPr>
-        <w:t>ől</w:t>
-      </w:r>
-      <w:proofErr w:type="gramEnd"/>
-      <w:r>
-        <w:rPr>
-          <w:rFonts w:ascii="Times New Roman" w:eastAsia="Times New Roman" w:hAnsi="Times New Roman" w:cs="Times New Roman"/>
-          <w:sz w:val="24"/>
-        </w:rPr>
-        <w:t xml:space="preserve"> mert ezt tanultuk. Az SQLite3 előnye, hogy csak a projektben </w:t>
-      </w:r>
-      <w:proofErr w:type="gramStart"/>
-      <w:r>
-        <w:rPr>
-          <w:rFonts w:ascii="Times New Roman" w:eastAsia="Times New Roman" w:hAnsi="Times New Roman" w:cs="Times New Roman"/>
-          <w:sz w:val="24"/>
-        </w:rPr>
-        <w:t>kell</w:t>
-      </w:r>
-      <w:proofErr w:type="gramEnd"/>
-      <w:r>
-        <w:rPr>
-          <w:rFonts w:ascii="Times New Roman" w:eastAsia="Times New Roman" w:hAnsi="Times New Roman" w:cs="Times New Roman"/>
-          <w:sz w:val="24"/>
-        </w:rPr>
-        <w:t xml:space="preserve"> hozzáadni kiterjesztésként illetve a megfelelő adatbázis kapcsolat beállításával könnyedén lehet használni a programot. Így segítve az új telepítések gördülékenységét.</w:t>
+        <w:t>A bemutatott szoftver SQLite3 adatbázist használ. Nem szerettem volna eltérni ettől mert ezt tanultuk. Az SQLite3 előnye, hogy csak a projektben kell hozzáadni kiterjesztésként illetve a megfelelő adatbázis kapcsolat beállításával könnyedén lehet használni a programot. Így segítve az új telepítések gördülékenységét.</w:t>
       </w:r>
       <w:r>
         <w:rPr>
@@ -751,14 +583,7 @@
           <w:sz w:val="24"/>
         </w:rPr>
         <w:br/>
-        <w:t>Nagyobb környezetbe</w:t>
-      </w:r>
-      <w:r>
-        <w:rPr>
-          <w:rFonts w:ascii="Times New Roman" w:eastAsia="Times New Roman" w:hAnsi="Times New Roman" w:cs="Times New Roman"/>
-          <w:sz w:val="24"/>
-        </w:rPr>
-        <w:t>n való tesztelésre vagy futásra már Microsoft SQL adatbázist használtam volna. (Erről bővebben a szakdolgozat TOVÁBBFEJLESZTÉS című fejezetében olvashat!)</w:t>
+        <w:t>Nagyobb környezetben való tesztelésre vagy futásra már Microsoft SQL adatbázist használtam volna. (Erről bővebben a szakdolgozat TOVÁBBFEJLESZTÉS című fejezetében olvashat!)</w:t>
       </w:r>
     </w:p>
     <w:p>
@@ -797,14 +622,7 @@
           <w:rFonts w:ascii="Times New Roman" w:eastAsia="Times New Roman" w:hAnsi="Times New Roman" w:cs="Times New Roman"/>
           <w:sz w:val="24"/>
         </w:rPr>
-        <w:t>A program fejlesztésének fő célja az volt, hogy egy vállalat az IM</w:t>
-      </w:r>
-      <w:r>
-        <w:rPr>
-          <w:rFonts w:ascii="Times New Roman" w:eastAsia="Times New Roman" w:hAnsi="Times New Roman" w:cs="Times New Roman"/>
-          <w:sz w:val="24"/>
-        </w:rPr>
-        <w:t xml:space="preserve">M használatával költséghatékonyan, áttekinthetően tudja kezelni a gyártását, amikor már kinőték az egyéb programok használatát (például Excel). A főbb modulok így a Termék modul, Gép modul, Raktár modul, Felhasználó modul és a Gyártás modul. </w:t>
+        <w:t xml:space="preserve">A program fejlesztésének fő célja az volt, hogy egy vállalat az IMM használatával költséghatékonyan, áttekinthetően tudja kezelni a gyártását, amikor már kinőték az egyéb programok használatát (például Excel). A főbb modulok így a Termék modul, Gép modul, Raktár modul, Felhasználó modul és a Gyártás modul. </w:t>
       </w:r>
     </w:p>
     <w:p>
@@ -842,30 +660,7 @@
           <w:sz w:val="24"/>
         </w:rPr>
         <w:lastRenderedPageBreak/>
-        <w:t xml:space="preserve">A termék modul felelős egy új termék hozzáadásáért, ennek kezeléséért. Itt megadhatjuk, hogy a termék minimum gyártási mennyisége mennyi legyen illetve, hogy a csomagolási mennyisége mennyi legyen. Ennek köszönhetően, ha a későbbiekben </w:t>
-      </w:r>
-      <w:proofErr w:type="gramStart"/>
-      <w:r>
-        <w:rPr>
-          <w:rFonts w:ascii="Times New Roman" w:eastAsia="Times New Roman" w:hAnsi="Times New Roman" w:cs="Times New Roman"/>
-          <w:sz w:val="24"/>
-        </w:rPr>
-        <w:t>hozzáadunk</w:t>
-      </w:r>
-      <w:proofErr w:type="gramEnd"/>
-      <w:r>
-        <w:rPr>
-          <w:rFonts w:ascii="Times New Roman" w:eastAsia="Times New Roman" w:hAnsi="Times New Roman" w:cs="Times New Roman"/>
-          <w:sz w:val="24"/>
-        </w:rPr>
-        <w:t xml:space="preserve"> új megren</w:t>
-      </w:r>
-      <w:r>
-        <w:rPr>
-          <w:rFonts w:ascii="Times New Roman" w:eastAsia="Times New Roman" w:hAnsi="Times New Roman" w:cs="Times New Roman"/>
-          <w:sz w:val="24"/>
-        </w:rPr>
-        <w:t xml:space="preserve">delést a Gyártási modulon keresztül akkor ezeket az adatokat kiolvasva hozza létre a gyártási oldalt. </w:t>
+        <w:t xml:space="preserve">A termék modul felelős egy új termék hozzáadásáért, ennek kezeléséért. Itt megadhatjuk, hogy a termék minimum gyártási mennyisége mennyi legyen illetve, hogy a csomagolási mennyisége mennyi legyen. Ennek köszönhetően, ha a későbbiekben hozzáadunk új megrendelést a Gyártási modulon keresztül akkor ezeket az adatokat kiolvasva hozza létre a gyártási oldalt. </w:t>
       </w:r>
     </w:p>
     <w:p>
@@ -906,14 +701,7 @@
           <w:rFonts w:ascii="Times New Roman" w:eastAsia="Times New Roman" w:hAnsi="Times New Roman" w:cs="Times New Roman"/>
           <w:sz w:val="24"/>
         </w:rPr>
-        <w:t>A gyártási modulon az összes gyártást tudjuk kezelni. Így akár a program használatától elkezdve az összes elkészült/folyamatban lévő gyártá</w:t>
-      </w:r>
-      <w:r>
-        <w:rPr>
-          <w:rFonts w:ascii="Times New Roman" w:eastAsia="Times New Roman" w:hAnsi="Times New Roman" w:cs="Times New Roman"/>
-          <w:sz w:val="24"/>
-        </w:rPr>
-        <w:t xml:space="preserve">sunkat meg tudjuk tekinteni. Ezekről információkat kapunk, amikből kiderül, hogy melyik felhasználó melyik terméket gyártotta le melyik gépen, illetve mikor. Még mélyebre tekintve azt is kideríthetjük, hogy melyik dobozt melyik felhasználó csomagolta le. </w:t>
+        <w:t xml:space="preserve">A gyártási modulon az összes gyártást tudjuk kezelni. Így akár a program használatától elkezdve az összes elkészült/folyamatban lévő gyártásunkat meg tudjuk tekinteni. Ezekről információkat kapunk, amikből kiderül, hogy melyik felhasználó melyik terméket gyártotta le melyik gépen, illetve mikor. Még mélyebre tekintve azt is kideríthetjük, hogy melyik dobozt melyik felhasználó csomagolta le. </w:t>
       </w:r>
     </w:p>
     <w:p>
@@ -954,37 +742,7 @@
           <w:rFonts w:ascii="Times New Roman" w:eastAsia="Times New Roman" w:hAnsi="Times New Roman" w:cs="Times New Roman"/>
           <w:sz w:val="24"/>
         </w:rPr>
-        <w:t>A gép kezelés modulban gépeket vihetünk fel, amikre egyéb adatokat is felvihetünk. Az egyik fontos adat a paraméterek kezelése. Itt a gépek lépéseit/állomásait tudjuk felvinni és minden állomásra külön paramétereket és paraméter értékeket vihetün</w:t>
-      </w:r>
-      <w:r>
-        <w:rPr>
-          <w:rFonts w:ascii="Times New Roman" w:eastAsia="Times New Roman" w:hAnsi="Times New Roman" w:cs="Times New Roman"/>
-          <w:sz w:val="24"/>
-        </w:rPr>
-        <w:t xml:space="preserve">k fel. Így ha egy terméknél már más paraméterekkel tud megfelelően működni a </w:t>
-      </w:r>
-      <w:proofErr w:type="gramStart"/>
-      <w:r>
-        <w:rPr>
-          <w:rFonts w:ascii="Times New Roman" w:eastAsia="Times New Roman" w:hAnsi="Times New Roman" w:cs="Times New Roman"/>
-          <w:sz w:val="24"/>
-        </w:rPr>
-        <w:t>gép</w:t>
-      </w:r>
-      <w:proofErr w:type="gramEnd"/>
-      <w:r>
-        <w:rPr>
-          <w:rFonts w:ascii="Times New Roman" w:eastAsia="Times New Roman" w:hAnsi="Times New Roman" w:cs="Times New Roman"/>
-          <w:sz w:val="24"/>
-        </w:rPr>
-        <w:t xml:space="preserve"> akkor azt a paraméter a programon belül is jelezhetjük, hogy a paraméter változott. Ennek köszönhetően a későbbiekben könnyebb visszakeresni a jó paramétert. Felhasználókat re</w:t>
-      </w:r>
-      <w:r>
-        <w:rPr>
-          <w:rFonts w:ascii="Times New Roman" w:eastAsia="Times New Roman" w:hAnsi="Times New Roman" w:cs="Times New Roman"/>
-          <w:sz w:val="24"/>
-        </w:rPr>
-        <w:t>ndelhetünk a gépekhez, ekkor a felhasználók az adott gépeken lesznek nyilvántartva, mint gépkezelők/operátorok.</w:t>
+        <w:t>A gép kezelés modulban gépeket vihetünk fel, amikre egyéb adatokat is felvihetünk. Az egyik fontos adat a paraméterek kezelése. Itt a gépek lépéseit/állomásait tudjuk felvinni és minden állomásra külön paramétereket és paraméter értékeket vihetünk fel. Így ha egy terméknél már más paraméterekkel tud megfelelően működni a gép akkor azt a paraméter a programon belül is jelezhetjük, hogy a paraméter változott. Ennek köszönhetően a későbbiekben könnyebb visszakeresni a jó paramétert. Felhasználókat rendelhetünk a gépekhez, ekkor a felhasználók az adott gépeken lesznek nyilvántartva, mint gépkezelők/operátorok.</w:t>
       </w:r>
     </w:p>
     <w:p>
@@ -1025,30 +783,7 @@
           <w:rFonts w:ascii="Times New Roman" w:eastAsia="Times New Roman" w:hAnsi="Times New Roman" w:cs="Times New Roman"/>
           <w:sz w:val="24"/>
         </w:rPr>
-        <w:t>A raktár modulban az egész raktári egységet kezelni tudjuk. Könnyen kikereshetők a termékek a raktáron belül. Lokációkat tudunk fel</w:t>
-      </w:r>
-      <w:r>
-        <w:rPr>
-          <w:rFonts w:ascii="Times New Roman" w:eastAsia="Times New Roman" w:hAnsi="Times New Roman" w:cs="Times New Roman"/>
-          <w:sz w:val="24"/>
-        </w:rPr>
-        <w:t xml:space="preserve">vinni a </w:t>
-      </w:r>
-      <w:proofErr w:type="gramStart"/>
-      <w:r>
-        <w:rPr>
-          <w:rFonts w:ascii="Times New Roman" w:eastAsia="Times New Roman" w:hAnsi="Times New Roman" w:cs="Times New Roman"/>
-          <w:sz w:val="24"/>
-        </w:rPr>
-        <w:t>raktárokhoz</w:t>
-      </w:r>
-      <w:proofErr w:type="gramEnd"/>
-      <w:r>
-        <w:rPr>
-          <w:rFonts w:ascii="Times New Roman" w:eastAsia="Times New Roman" w:hAnsi="Times New Roman" w:cs="Times New Roman"/>
-          <w:sz w:val="24"/>
-        </w:rPr>
-        <w:t xml:space="preserve"> amivel a fontosabb szűréseket is könnyen el lehet végezni. </w:t>
+        <w:t xml:space="preserve">A raktár modulban az egész raktári egységet kezelni tudjuk. Könnyen kikereshetők a termékek a raktáron belül. Lokációkat tudunk felvinni a raktárokhoz amivel a fontosabb szűréseket is könnyen el lehet végezni. </w:t>
       </w:r>
     </w:p>
     <w:p>
@@ -1090,14 +825,7 @@
           <w:rFonts w:ascii="Times New Roman" w:eastAsia="Times New Roman" w:hAnsi="Times New Roman" w:cs="Times New Roman"/>
           <w:sz w:val="24"/>
         </w:rPr>
-        <w:t>A felhasználó modul segítségével különböző jogosultságokat társíthatunk a felvitt felhasználókhoz. Ezeknek a jogosultságoknak a segítségével az felhasználók</w:t>
-      </w:r>
-      <w:r>
-        <w:rPr>
-          <w:rFonts w:ascii="Times New Roman" w:eastAsia="Times New Roman" w:hAnsi="Times New Roman" w:cs="Times New Roman"/>
-          <w:sz w:val="24"/>
-        </w:rPr>
-        <w:t xml:space="preserve"> csak a számukra szükséges részeket tudják kezelni a programból, így elkerülve az esetleges felhasználói hibákat. Minden nyomon követhető, aminek köszönhetően vissza lehet nézni melyik felhasználó mikor-mit csinált.</w:t>
+        <w:t>A felhasználó modul segítségével különböző jogosultságokat társíthatunk a felvitt felhasználókhoz. Ezeknek a jogosultságoknak a segítségével az felhasználók csak a számukra szükséges részeket tudják kezelni a programból, így elkerülve az esetleges felhasználói hibákat. Minden nyomon követhető, aminek köszönhetően vissza lehet nézni melyik felhasználó mikor-mit csinált.</w:t>
       </w:r>
     </w:p>
     <w:p>
@@ -1185,17 +913,8 @@
           <w:sz w:val="24"/>
         </w:rPr>
         <w:tab/>
-        <w:t xml:space="preserve">1 </w:t>
-      </w:r>
-      <w:proofErr w:type="spellStart"/>
-      <w:r>
-        <w:rPr>
-          <w:rFonts w:ascii="Times New Roman" w:eastAsia="Times New Roman" w:hAnsi="Times New Roman" w:cs="Times New Roman"/>
-          <w:sz w:val="24"/>
-        </w:rPr>
-        <w:t>GHz</w:t>
-      </w:r>
-      <w:proofErr w:type="spellEnd"/>
+        <w:t>1 GHz</w:t>
+      </w:r>
     </w:p>
     <w:p>
       <w:pPr>
@@ -1409,39 +1128,7 @@
           <w:sz w:val="24"/>
         </w:rPr>
         <w:tab/>
-        <w:t xml:space="preserve">Visual </w:t>
-      </w:r>
-      <w:proofErr w:type="spellStart"/>
-      <w:r>
-        <w:rPr>
-          <w:rFonts w:ascii="Times New Roman" w:eastAsia="Times New Roman" w:hAnsi="Times New Roman" w:cs="Times New Roman"/>
-          <w:sz w:val="24"/>
-        </w:rPr>
-        <w:t>Studio</w:t>
-      </w:r>
-      <w:proofErr w:type="spellEnd"/>
-      <w:r>
-        <w:rPr>
-          <w:rFonts w:ascii="Times New Roman" w:eastAsia="Times New Roman" w:hAnsi="Times New Roman" w:cs="Times New Roman"/>
-          <w:sz w:val="24"/>
-        </w:rPr>
-        <w:t xml:space="preserve"> 2019 </w:t>
-      </w:r>
-      <w:proofErr w:type="spellStart"/>
-      <w:r>
-        <w:rPr>
-          <w:rFonts w:ascii="Times New Roman" w:eastAsia="Times New Roman" w:hAnsi="Times New Roman" w:cs="Times New Roman"/>
-          <w:sz w:val="24"/>
-        </w:rPr>
-        <w:t>Community</w:t>
-      </w:r>
-      <w:proofErr w:type="spellEnd"/>
-      <w:r>
-        <w:rPr>
-          <w:rFonts w:ascii="Times New Roman" w:eastAsia="Times New Roman" w:hAnsi="Times New Roman" w:cs="Times New Roman"/>
-          <w:sz w:val="24"/>
-        </w:rPr>
-        <w:t xml:space="preserve"> Edition C#</w:t>
+        <w:t>Visual Studio 2019 Community Edition C#</w:t>
       </w:r>
     </w:p>
     <w:p>
@@ -1478,22 +1165,7 @@
           <w:sz w:val="24"/>
         </w:rPr>
         <w:tab/>
-      </w:r>
-      <w:proofErr w:type="gramStart"/>
-      <w:r>
-        <w:rPr>
-          <w:rFonts w:ascii="Times New Roman" w:eastAsia="Times New Roman" w:hAnsi="Times New Roman" w:cs="Times New Roman"/>
-          <w:sz w:val="24"/>
-        </w:rPr>
-        <w:t>.Net</w:t>
-      </w:r>
-      <w:proofErr w:type="gramEnd"/>
-      <w:r>
-        <w:rPr>
-          <w:rFonts w:ascii="Times New Roman" w:eastAsia="Times New Roman" w:hAnsi="Times New Roman" w:cs="Times New Roman"/>
-          <w:sz w:val="24"/>
-        </w:rPr>
-        <w:t xml:space="preserve"> Framework 4.7.2</w:t>
+        <w:t>.Net Framework 4.7.2</w:t>
       </w:r>
     </w:p>
     <w:p>
@@ -1554,46 +1226,7 @@
           <w:rFonts w:ascii="Times New Roman" w:eastAsia="Times New Roman" w:hAnsi="Times New Roman" w:cs="Times New Roman"/>
           <w:sz w:val="24"/>
         </w:rPr>
-        <w:t>A mellékelt adathordozó eszközön lévő f</w:t>
-      </w:r>
-      <w:r>
-        <w:rPr>
-          <w:rFonts w:ascii="Times New Roman" w:eastAsia="Times New Roman" w:hAnsi="Times New Roman" w:cs="Times New Roman"/>
-          <w:sz w:val="24"/>
-        </w:rPr>
-        <w:t xml:space="preserve">ájlokat másoljuk át a saját gépünkre. </w:t>
-      </w:r>
-      <w:proofErr w:type="gramStart"/>
-      <w:r>
-        <w:rPr>
-          <w:rFonts w:ascii="Times New Roman" w:eastAsia="Times New Roman" w:hAnsi="Times New Roman" w:cs="Times New Roman"/>
-          <w:sz w:val="24"/>
-        </w:rPr>
-        <w:t>Minden</w:t>
-      </w:r>
-      <w:proofErr w:type="gramEnd"/>
-      <w:r>
-        <w:rPr>
-          <w:rFonts w:ascii="Times New Roman" w:eastAsia="Times New Roman" w:hAnsi="Times New Roman" w:cs="Times New Roman"/>
-          <w:sz w:val="24"/>
-        </w:rPr>
-        <w:t xml:space="preserve"> ami a szükséges programok mappán kívül található azt elég csak átmásolni. Fontos, hogy az IMM.exe alkalmazásnak írnia kell a számítógép „</w:t>
-      </w:r>
-      <w:proofErr w:type="spellStart"/>
-      <w:r>
-        <w:rPr>
-          <w:rFonts w:ascii="Times New Roman" w:eastAsia="Times New Roman" w:hAnsi="Times New Roman" w:cs="Times New Roman"/>
-          <w:sz w:val="24"/>
-        </w:rPr>
-        <w:t>AppData</w:t>
-      </w:r>
-      <w:proofErr w:type="spellEnd"/>
-      <w:r>
-        <w:rPr>
-          <w:rFonts w:ascii="Times New Roman" w:eastAsia="Times New Roman" w:hAnsi="Times New Roman" w:cs="Times New Roman"/>
-          <w:sz w:val="24"/>
-        </w:rPr>
-        <w:t xml:space="preserve">/Local” mappájába. Erre </w:t>
+        <w:t xml:space="preserve">A mellékelt adathordozó eszközön lévő fájlokat másoljuk át a saját gépünkre. Minden ami a szükséges programok mappán kívül található azt elég csak átmásolni. Fontos, hogy az IMM.exe alkalmazásnak írnia kell a számítógép „AppData/Local” mappájába. Erre </w:t>
       </w:r>
       <w:r>
         <w:rPr>
@@ -1601,37 +1234,14 @@
           <w:sz w:val="24"/>
         </w:rPr>
         <w:lastRenderedPageBreak/>
-        <w:t>azért van szükség, mert program számítógéps</w:t>
-      </w:r>
-      <w:r>
-        <w:rPr>
-          <w:rFonts w:ascii="Times New Roman" w:eastAsia="Times New Roman" w:hAnsi="Times New Roman" w:cs="Times New Roman"/>
-          <w:sz w:val="24"/>
-        </w:rPr>
-        <w:t xml:space="preserve">pecifikus beállítások használ. Ez azt jelenti, hogy amennyire gépre fel </w:t>
-      </w:r>
-      <w:proofErr w:type="gramStart"/>
-      <w:r>
-        <w:rPr>
-          <w:rFonts w:ascii="Times New Roman" w:eastAsia="Times New Roman" w:hAnsi="Times New Roman" w:cs="Times New Roman"/>
-          <w:sz w:val="24"/>
-        </w:rPr>
-        <w:t>lesz</w:t>
-      </w:r>
-      <w:proofErr w:type="gramEnd"/>
-      <w:r>
-        <w:rPr>
-          <w:rFonts w:ascii="Times New Roman" w:eastAsia="Times New Roman" w:hAnsi="Times New Roman" w:cs="Times New Roman"/>
-          <w:sz w:val="24"/>
-        </w:rPr>
-        <w:t xml:space="preserve"> másolva a program annyi gépen egyéni beállításokat lehet majd elmenteni. </w:t>
+        <w:t xml:space="preserve">azért van szükség, mert program számítógépspecifikus beállítások használ. Ez azt jelenti, hogy amennyire gépre fel lesz másolva a program annyi gépen egyéni beállításokat lehet majd elmenteni. </w:t>
       </w:r>
       <w:r>
         <w:object w:dxaOrig="8709" w:dyaOrig="1301">
-          <v:rect id="rectole0000000000" o:spid="_x0000_i1025" style="width:435.75pt;height:65.25pt" o:ole="" o:preferrelative="t" stroked="f">
+          <v:rect id="rectole0000000000" o:spid="_x0000_i1025" style="width:436pt;height:65pt" o:ole="" o:preferrelative="t" stroked="f">
             <v:imagedata r:id="rId5" o:title=""/>
           </v:rect>
-          <o:OLEObject Type="Embed" ProgID="StaticMetafile" ShapeID="rectole0000000000" DrawAspect="Content" ObjectID="_1674226527" r:id="rId6"/>
+          <o:OLEObject Type="Embed" ProgID="StaticMetafile" ShapeID="rectole0000000000" DrawAspect="Content" ObjectID="_1676015772" r:id="rId6"/>
         </w:object>
       </w:r>
     </w:p>
@@ -1684,92 +1294,7 @@
           <w:rFonts w:ascii="Times New Roman" w:eastAsia="Times New Roman" w:hAnsi="Times New Roman" w:cs="Times New Roman"/>
           <w:sz w:val="24"/>
         </w:rPr>
-        <w:t>Miután sikeresen átmáso</w:t>
-      </w:r>
-      <w:r>
-        <w:rPr>
-          <w:rFonts w:ascii="Times New Roman" w:eastAsia="Times New Roman" w:hAnsi="Times New Roman" w:cs="Times New Roman"/>
-          <w:sz w:val="24"/>
-        </w:rPr>
-        <w:t xml:space="preserve">ltuk a szükséges fájlokat, elkezdhetjük telepíteni a fontosabb szoftvereket amiket a szükséges programok </w:t>
-      </w:r>
-      <w:proofErr w:type="gramStart"/>
-      <w:r>
-        <w:rPr>
-          <w:rFonts w:ascii="Times New Roman" w:eastAsia="Times New Roman" w:hAnsi="Times New Roman" w:cs="Times New Roman"/>
-          <w:sz w:val="24"/>
-        </w:rPr>
-        <w:t>mappában</w:t>
-      </w:r>
-      <w:proofErr w:type="gramEnd"/>
-      <w:r>
-        <w:rPr>
-          <w:rFonts w:ascii="Times New Roman" w:eastAsia="Times New Roman" w:hAnsi="Times New Roman" w:cs="Times New Roman"/>
-          <w:sz w:val="24"/>
-        </w:rPr>
-        <w:t xml:space="preserve"> találunk az adathordozó eszközön. A mappában található a program futtatásához nélkülözhetetlen. NetFramework 4.7.2-es verziója, ami a program </w:t>
-      </w:r>
-      <w:r>
-        <w:rPr>
-          <w:rFonts w:ascii="Times New Roman" w:eastAsia="Times New Roman" w:hAnsi="Times New Roman" w:cs="Times New Roman"/>
-          <w:sz w:val="24"/>
-        </w:rPr>
-        <w:t xml:space="preserve">keretrendszere. Indítsuk el a „netFramework472.exe” telepítőfájlt. Ha Windows 10-es operációs rendszerünk van, akkor nagy a </w:t>
-      </w:r>
-      <w:proofErr w:type="spellStart"/>
-      <w:r>
-        <w:rPr>
-          <w:rFonts w:ascii="Times New Roman" w:eastAsia="Times New Roman" w:hAnsi="Times New Roman" w:cs="Times New Roman"/>
-          <w:sz w:val="24"/>
-        </w:rPr>
-        <w:t>valószínüsége</w:t>
-      </w:r>
-      <w:proofErr w:type="spellEnd"/>
-      <w:r>
-        <w:rPr>
-          <w:rFonts w:ascii="Times New Roman" w:eastAsia="Times New Roman" w:hAnsi="Times New Roman" w:cs="Times New Roman"/>
-          <w:sz w:val="24"/>
-        </w:rPr>
-        <w:t xml:space="preserve">, hogy a keretrendszer már frissebb verzióval van telepítve, mert ezt automatikusan frissíti a </w:t>
-      </w:r>
-      <w:proofErr w:type="spellStart"/>
-      <w:r>
-        <w:rPr>
-          <w:rFonts w:ascii="Times New Roman" w:eastAsia="Times New Roman" w:hAnsi="Times New Roman" w:cs="Times New Roman"/>
-          <w:sz w:val="24"/>
-        </w:rPr>
-        <w:t>windows</w:t>
-      </w:r>
-      <w:proofErr w:type="spellEnd"/>
-      <w:r>
-        <w:rPr>
-          <w:rFonts w:ascii="Times New Roman" w:eastAsia="Times New Roman" w:hAnsi="Times New Roman" w:cs="Times New Roman"/>
-          <w:sz w:val="24"/>
-        </w:rPr>
-        <w:t>. Ilyenkor ki leh</w:t>
-      </w:r>
-      <w:r>
-        <w:rPr>
-          <w:rFonts w:ascii="Times New Roman" w:eastAsia="Times New Roman" w:hAnsi="Times New Roman" w:cs="Times New Roman"/>
-          <w:sz w:val="24"/>
-        </w:rPr>
-        <w:t xml:space="preserve">et hagyni ennek a szoftvernek a telepítését, mert a </w:t>
-      </w:r>
-      <w:proofErr w:type="spellStart"/>
-      <w:r>
-        <w:rPr>
-          <w:rFonts w:ascii="Times New Roman" w:eastAsia="Times New Roman" w:hAnsi="Times New Roman" w:cs="Times New Roman"/>
-          <w:sz w:val="24"/>
-        </w:rPr>
-        <w:t>frisebb</w:t>
-      </w:r>
-      <w:proofErr w:type="spellEnd"/>
-      <w:r>
-        <w:rPr>
-          <w:rFonts w:ascii="Times New Roman" w:eastAsia="Times New Roman" w:hAnsi="Times New Roman" w:cs="Times New Roman"/>
-          <w:sz w:val="24"/>
-        </w:rPr>
-        <w:t xml:space="preserve"> verziójú keretrendszerrel is hibátlanul fog működni a program.</w:t>
+        <w:t>Miután sikeresen átmásoltuk a szükséges fájlokat, elkezdhetjük telepíteni a fontosabb szoftvereket amiket a szükséges programok mappában találunk az adathordozó eszközön. A mappában található a program futtatásához nélkülözhetetlen. NetFramework 4.7.2-es verziója, ami a program keretrendszere. Indítsuk el a „netFramework472.exe” telepítőfájlt. Ha Windows 10-es operációs rendszerünk van, akkor nagy a valószínüsége, hogy a keretrendszer már frissebb verzióval van telepítve, mert ezt automatikusan frissíti a windows. Ilyenkor ki lehet hagyni ennek a szoftvernek a telepítését, mert a frisebb verziójú keretrendszerrel is hibátlanul fog működni a program.</w:t>
       </w:r>
     </w:p>
     <w:p>
@@ -1783,10 +1308,10 @@
       </w:pPr>
       <w:r>
         <w:object w:dxaOrig="7660" w:dyaOrig="6768">
-          <v:rect id="rectole0000000001" o:spid="_x0000_i1026" style="width:383.25pt;height:338.25pt" o:ole="" o:preferrelative="t" stroked="f">
+          <v:rect id="rectole0000000001" o:spid="_x0000_i1026" style="width:383.5pt;height:338.5pt" o:ole="" o:preferrelative="t" stroked="f">
             <v:imagedata r:id="rId7" o:title=""/>
           </v:rect>
-          <o:OLEObject Type="Embed" ProgID="StaticMetafile" ShapeID="rectole0000000001" DrawAspect="Content" ObjectID="_1674226528" r:id="rId8"/>
+          <o:OLEObject Type="Embed" ProgID="StaticMetafile" ShapeID="rectole0000000001" DrawAspect="Content" ObjectID="_1676015773" r:id="rId8"/>
         </w:object>
       </w:r>
     </w:p>
@@ -1821,37 +1346,7 @@
           <w:rFonts w:ascii="Times New Roman" w:eastAsia="Times New Roman" w:hAnsi="Times New Roman" w:cs="Times New Roman"/>
           <w:sz w:val="24"/>
         </w:rPr>
-        <w:t>Ha még nincsen telepítve a 4.7.2-es verziójú keretrendszer, akkor telepítsük fel. A licenc feltételek elfogadása után a telepítő feltelepíti a szükséges fájlokat. Ezután a program futtatható. Az adatbázis kezeléséhez szükséges szoftver is a mappában találh</w:t>
-      </w:r>
-      <w:r>
-        <w:rPr>
-          <w:rFonts w:ascii="Times New Roman" w:eastAsia="Times New Roman" w:hAnsi="Times New Roman" w:cs="Times New Roman"/>
-          <w:sz w:val="24"/>
-        </w:rPr>
-        <w:t>ató, aminek a neve „SQLiteStudio-3.2.1</w:t>
-      </w:r>
-      <w:proofErr w:type="gramStart"/>
-      <w:r>
-        <w:rPr>
-          <w:rFonts w:ascii="Times New Roman" w:eastAsia="Times New Roman" w:hAnsi="Times New Roman" w:cs="Times New Roman"/>
-          <w:sz w:val="24"/>
-        </w:rPr>
-        <w:t>.zip</w:t>
-      </w:r>
-      <w:proofErr w:type="gramEnd"/>
-      <w:r>
-        <w:rPr>
-          <w:rFonts w:ascii="Times New Roman" w:eastAsia="Times New Roman" w:hAnsi="Times New Roman" w:cs="Times New Roman"/>
-          <w:sz w:val="24"/>
-        </w:rPr>
-        <w:t>” tömörített állomány. Ehhez egy tömörített állomány kezelő szoftverre van szükség, ami szintén a mappában található. Válasszuk ki a nekünk szükséges 32 vagy 64 bites telepítőfájlt, aminek a neve „wrar591hu32bit.ex</w:t>
-      </w:r>
-      <w:r>
-        <w:rPr>
-          <w:rFonts w:ascii="Times New Roman" w:eastAsia="Times New Roman" w:hAnsi="Times New Roman" w:cs="Times New Roman"/>
-          <w:sz w:val="24"/>
-        </w:rPr>
-        <w:t>e” vagy „wrar591hu64bit.exe”. Egyszerűen a telepítés helyének megadása után a tovább gombra nyomva elkezdi a telepítést.</w:t>
+        <w:t>Ha még nincsen telepítve a 4.7.2-es verziójú keretrendszer, akkor telepítsük fel. A licenc feltételek elfogadása után a telepítő feltelepíti a szükséges fájlokat. Ezután a program futtatható. Az adatbázis kezeléséhez szükséges szoftver is a mappában található, aminek a neve „SQLiteStudio-3.2.1.zip” tömörített állomány. Ehhez egy tömörített állomány kezelő szoftverre van szükség, ami szintén a mappában található. Válasszuk ki a nekünk szükséges 32 vagy 64 bites telepítőfájlt, aminek a neve „wrar591hu32bit.exe” vagy „wrar591hu64bit.exe”. Egyszerűen a telepítés helyének megadása után a tovább gombra nyomva elkezdi a telepítést.</w:t>
       </w:r>
     </w:p>
     <w:p>
@@ -1865,10 +1360,10 @@
       </w:pPr>
       <w:r>
         <w:object w:dxaOrig="7070" w:dyaOrig="6508">
-          <v:rect id="rectole0000000002" o:spid="_x0000_i1027" style="width:353.25pt;height:325.5pt" o:ole="" o:preferrelative="t" stroked="f">
+          <v:rect id="rectole0000000002" o:spid="_x0000_i1027" style="width:353pt;height:325.5pt" o:ole="" o:preferrelative="t" stroked="f">
             <v:imagedata r:id="rId9" o:title=""/>
           </v:rect>
-          <o:OLEObject Type="Embed" ProgID="StaticMetafile" ShapeID="rectole0000000002" DrawAspect="Content" ObjectID="_1674226529" r:id="rId10"/>
+          <o:OLEObject Type="Embed" ProgID="StaticMetafile" ShapeID="rectole0000000002" DrawAspect="Content" ObjectID="_1676015774" r:id="rId10"/>
         </w:object>
       </w:r>
     </w:p>
@@ -1886,63 +1381,24 @@
           <w:rFonts w:ascii="Times New Roman" w:eastAsia="Times New Roman" w:hAnsi="Times New Roman" w:cs="Times New Roman"/>
           <w:i/>
         </w:rPr>
-        <w:t xml:space="preserve">(3. kép. </w:t>
-      </w:r>
-      <w:proofErr w:type="spellStart"/>
-      <w:r>
-        <w:rPr>
-          <w:rFonts w:ascii="Times New Roman" w:eastAsia="Times New Roman" w:hAnsi="Times New Roman" w:cs="Times New Roman"/>
-          <w:i/>
-        </w:rPr>
-        <w:t>WinRAR</w:t>
-      </w:r>
-      <w:proofErr w:type="spellEnd"/>
-      <w:r>
-        <w:rPr>
-          <w:rFonts w:ascii="Times New Roman" w:eastAsia="Times New Roman" w:hAnsi="Times New Roman" w:cs="Times New Roman"/>
-          <w:i/>
-        </w:rPr>
-        <w:t xml:space="preserve"> 5.91 telepítési kezdőképernyője.)</w:t>
-      </w:r>
-    </w:p>
-    <w:p>
-      <w:pPr>
-        <w:spacing w:line="480" w:lineRule="auto"/>
-        <w:jc w:val="both"/>
-        <w:rPr>
-          <w:rFonts w:ascii="Times New Roman" w:eastAsia="Times New Roman" w:hAnsi="Times New Roman" w:cs="Times New Roman"/>
-          <w:sz w:val="24"/>
-        </w:rPr>
-      </w:pPr>
-      <w:r>
-        <w:rPr>
-          <w:rFonts w:ascii="Times New Roman" w:eastAsia="Times New Roman" w:hAnsi="Times New Roman" w:cs="Times New Roman"/>
-          <w:sz w:val="24"/>
-        </w:rPr>
-        <w:t>A telepítés befejezésével a mappában található adatbázis k</w:t>
-      </w:r>
-      <w:r>
-        <w:rPr>
-          <w:rFonts w:ascii="Times New Roman" w:eastAsia="Times New Roman" w:hAnsi="Times New Roman" w:cs="Times New Roman"/>
-          <w:sz w:val="24"/>
-        </w:rPr>
-        <w:t>ezelő programot csak ki kell csomagolni egy általunk választott mappába. Ehhez kattintsunk rá jobb egérgombbal a „SQLiteStudio-3.2.1</w:t>
-      </w:r>
-      <w:proofErr w:type="gramStart"/>
-      <w:r>
-        <w:rPr>
-          <w:rFonts w:ascii="Times New Roman" w:eastAsia="Times New Roman" w:hAnsi="Times New Roman" w:cs="Times New Roman"/>
-          <w:sz w:val="24"/>
-        </w:rPr>
-        <w:t>.zip</w:t>
-      </w:r>
-      <w:proofErr w:type="gramEnd"/>
-      <w:r>
-        <w:rPr>
-          <w:rFonts w:ascii="Times New Roman" w:eastAsia="Times New Roman" w:hAnsi="Times New Roman" w:cs="Times New Roman"/>
-          <w:sz w:val="24"/>
-        </w:rPr>
-        <w:t>” nevű tömörített állományra és a legördülő listában válasszuk ki a „fájlok kicsomagolása” lehetőséget.</w:t>
+        <w:t>(3. kép. WinRAR 5.91 telepítési kezdőképernyője.)</w:t>
+      </w:r>
+    </w:p>
+    <w:p>
+      <w:pPr>
+        <w:spacing w:line="480" w:lineRule="auto"/>
+        <w:jc w:val="both"/>
+        <w:rPr>
+          <w:rFonts w:ascii="Times New Roman" w:eastAsia="Times New Roman" w:hAnsi="Times New Roman" w:cs="Times New Roman"/>
+          <w:sz w:val="24"/>
+        </w:rPr>
+      </w:pPr>
+      <w:r>
+        <w:rPr>
+          <w:rFonts w:ascii="Times New Roman" w:eastAsia="Times New Roman" w:hAnsi="Times New Roman" w:cs="Times New Roman"/>
+          <w:sz w:val="24"/>
+        </w:rPr>
+        <w:t>A telepítés befejezésével a mappában található adatbázis kezelő programot csak ki kell csomagolni egy általunk választott mappába. Ehhez kattintsunk rá jobb egérgombbal a „SQLiteStudio-3.2.1.zip” nevű tömörített állományra és a legördülő listában válasszuk ki a „fájlok kicsomagolása” lehetőséget.</w:t>
       </w:r>
     </w:p>
     <w:p>
@@ -1966,10 +1422,10 @@
       </w:pPr>
       <w:r>
         <w:object w:dxaOrig="6134" w:dyaOrig="2966">
-          <v:rect id="rectole0000000003" o:spid="_x0000_i1028" style="width:306.75pt;height:148.5pt" o:ole="" o:preferrelative="t" stroked="f">
+          <v:rect id="rectole0000000003" o:spid="_x0000_i1028" style="width:306.5pt;height:148.5pt" o:ole="" o:preferrelative="t" stroked="f">
             <v:imagedata r:id="rId11" o:title=""/>
           </v:rect>
-          <o:OLEObject Type="Embed" ProgID="StaticMetafile" ShapeID="rectole0000000003" DrawAspect="Content" ObjectID="_1674226530" r:id="rId12"/>
+          <o:OLEObject Type="Embed" ProgID="StaticMetafile" ShapeID="rectole0000000003" DrawAspect="Content" ObjectID="_1676015775" r:id="rId12"/>
         </w:object>
       </w:r>
     </w:p>
@@ -2075,10 +1531,10 @@
       </w:pPr>
       <w:r>
         <w:object w:dxaOrig="4420" w:dyaOrig="2577">
-          <v:rect id="rectole0000000004" o:spid="_x0000_i1029" style="width:221.25pt;height:129pt" o:ole="" o:preferrelative="t" stroked="f">
+          <v:rect id="rectole0000000004" o:spid="_x0000_i1029" style="width:221pt;height:129pt" o:ole="" o:preferrelative="t" stroked="f">
             <v:imagedata r:id="rId13" o:title=""/>
           </v:rect>
-          <o:OLEObject Type="Embed" ProgID="StaticMetafile" ShapeID="rectole0000000004" DrawAspect="Content" ObjectID="_1674226531" r:id="rId14"/>
+          <o:OLEObject Type="Embed" ProgID="StaticMetafile" ShapeID="rectole0000000004" DrawAspect="Content" ObjectID="_1676015776" r:id="rId14"/>
         </w:object>
       </w:r>
     </w:p>
@@ -2115,30 +1571,7 @@
           <w:rFonts w:ascii="Times New Roman" w:eastAsia="Times New Roman" w:hAnsi="Times New Roman" w:cs="Times New Roman"/>
           <w:sz w:val="24"/>
         </w:rPr>
-        <w:t>Az „IMM.exe</w:t>
-      </w:r>
-      <w:proofErr w:type="gramStart"/>
-      <w:r>
-        <w:rPr>
-          <w:rFonts w:ascii="Times New Roman" w:eastAsia="Times New Roman" w:hAnsi="Times New Roman" w:cs="Times New Roman"/>
-          <w:sz w:val="24"/>
-        </w:rPr>
-        <w:t>” ,azaz</w:t>
-      </w:r>
-      <w:proofErr w:type="gramEnd"/>
-      <w:r>
-        <w:rPr>
-          <w:rFonts w:ascii="Times New Roman" w:eastAsia="Times New Roman" w:hAnsi="Times New Roman" w:cs="Times New Roman"/>
-          <w:sz w:val="24"/>
-        </w:rPr>
-        <w:t xml:space="preserve"> a program indításával mindig a bejelentkező képernyő fogad minket. Az első indításnál üres lesz a felhasználónév szövegmező, majd a későbbi indításoknál az előző bejelentkezés</w:t>
-      </w:r>
-      <w:r>
-        <w:rPr>
-          <w:rFonts w:ascii="Times New Roman" w:eastAsia="Times New Roman" w:hAnsi="Times New Roman" w:cs="Times New Roman"/>
-          <w:sz w:val="24"/>
-        </w:rPr>
-        <w:t xml:space="preserve">ből eltárolt felhasználónév lesz megjelenítve, ezzel könnyítve a bejelentkezés folyamatát. </w:t>
+        <w:t xml:space="preserve">Az „IMM.exe” ,azaz a program indításával mindig a bejelentkező képernyő fogad minket. Az első indításnál üres lesz a felhasználónév szövegmező, majd a későbbi indításoknál az előző bejelentkezésből eltárolt felhasználónév lesz megjelenítve, ezzel könnyítve a bejelentkezés folyamatát. </w:t>
       </w:r>
     </w:p>
     <w:p>
@@ -2187,17 +1620,8 @@
           <w:rFonts w:ascii="Times New Roman" w:eastAsia="Times New Roman" w:hAnsi="Times New Roman" w:cs="Times New Roman"/>
           <w:sz w:val="24"/>
         </w:rPr>
-        <w:t xml:space="preserve">Felhasználónév: </w:t>
-      </w:r>
-      <w:proofErr w:type="spellStart"/>
-      <w:r>
-        <w:rPr>
-          <w:rFonts w:ascii="Times New Roman" w:eastAsia="Times New Roman" w:hAnsi="Times New Roman" w:cs="Times New Roman"/>
-          <w:sz w:val="24"/>
-        </w:rPr>
-        <w:t>admin</w:t>
-      </w:r>
-      <w:proofErr w:type="spellEnd"/>
+        <w:t>Felhasználónév: admin</w:t>
+      </w:r>
     </w:p>
     <w:p>
       <w:pPr>
@@ -2218,17 +1642,8 @@
           <w:rFonts w:ascii="Times New Roman" w:eastAsia="Times New Roman" w:hAnsi="Times New Roman" w:cs="Times New Roman"/>
           <w:sz w:val="24"/>
         </w:rPr>
-        <w:t xml:space="preserve">Jelszó: </w:t>
-      </w:r>
-      <w:proofErr w:type="spellStart"/>
-      <w:r>
-        <w:rPr>
-          <w:rFonts w:ascii="Times New Roman" w:eastAsia="Times New Roman" w:hAnsi="Times New Roman" w:cs="Times New Roman"/>
-          <w:sz w:val="24"/>
-        </w:rPr>
-        <w:t>admin</w:t>
-      </w:r>
-      <w:proofErr w:type="spellEnd"/>
+        <w:t>Jelszó: admin</w:t>
+      </w:r>
     </w:p>
     <w:p>
       <w:pPr>
@@ -2328,17 +1743,8 @@
           <w:rFonts w:ascii="Times New Roman" w:eastAsia="Times New Roman" w:hAnsi="Times New Roman" w:cs="Times New Roman"/>
           <w:sz w:val="24"/>
         </w:rPr>
-        <w:t xml:space="preserve">Felhasználónév: </w:t>
-      </w:r>
-      <w:proofErr w:type="spellStart"/>
-      <w:r>
-        <w:rPr>
-          <w:rFonts w:ascii="Times New Roman" w:eastAsia="Times New Roman" w:hAnsi="Times New Roman" w:cs="Times New Roman"/>
-          <w:sz w:val="24"/>
-        </w:rPr>
-        <w:t>karbi</w:t>
-      </w:r>
-      <w:proofErr w:type="spellEnd"/>
+        <w:t>Felhasználónév: karbi</w:t>
+      </w:r>
     </w:p>
     <w:p>
       <w:pPr>
@@ -2359,17 +1765,8 @@
           <w:rFonts w:ascii="Times New Roman" w:eastAsia="Times New Roman" w:hAnsi="Times New Roman" w:cs="Times New Roman"/>
           <w:sz w:val="24"/>
         </w:rPr>
-        <w:t xml:space="preserve">Jelszó: </w:t>
-      </w:r>
-      <w:proofErr w:type="spellStart"/>
-      <w:r>
-        <w:rPr>
-          <w:rFonts w:ascii="Times New Roman" w:eastAsia="Times New Roman" w:hAnsi="Times New Roman" w:cs="Times New Roman"/>
-          <w:sz w:val="24"/>
-        </w:rPr>
-        <w:t>karbi</w:t>
-      </w:r>
-      <w:proofErr w:type="spellEnd"/>
+        <w:t>Jelszó: karbi</w:t>
+      </w:r>
     </w:p>
     <w:p>
       <w:pPr>
@@ -2409,85 +1806,7 @@
           <w:rFonts w:ascii="Times New Roman" w:eastAsia="Times New Roman" w:hAnsi="Times New Roman" w:cs="Times New Roman"/>
           <w:sz w:val="24"/>
         </w:rPr>
-        <w:t>Bejelentkezés előtt egy üzenet fogad minket „Alap</w:t>
-      </w:r>
-      <w:r>
-        <w:rPr>
-          <w:rFonts w:ascii="Times New Roman" w:eastAsia="Times New Roman" w:hAnsi="Times New Roman" w:cs="Times New Roman"/>
-          <w:sz w:val="24"/>
-        </w:rPr>
-        <w:t xml:space="preserve">értelmezett lett az adatbázis kapcsolat!” </w:t>
-      </w:r>
-      <w:proofErr w:type="gramStart"/>
-      <w:r>
-        <w:rPr>
-          <w:rFonts w:ascii="Times New Roman" w:eastAsia="Times New Roman" w:hAnsi="Times New Roman" w:cs="Times New Roman"/>
-          <w:sz w:val="24"/>
-        </w:rPr>
-        <w:t>ez</w:t>
-      </w:r>
-      <w:proofErr w:type="gramEnd"/>
-      <w:r>
-        <w:rPr>
-          <w:rFonts w:ascii="Times New Roman" w:eastAsia="Times New Roman" w:hAnsi="Times New Roman" w:cs="Times New Roman"/>
-          <w:sz w:val="24"/>
-        </w:rPr>
-        <w:t xml:space="preserve"> azt jelenti, hogy a program gyökérkönyvtárjában lévő „</w:t>
-      </w:r>
-      <w:proofErr w:type="spellStart"/>
-      <w:r>
-        <w:rPr>
-          <w:rFonts w:ascii="Times New Roman" w:eastAsia="Times New Roman" w:hAnsi="Times New Roman" w:cs="Times New Roman"/>
-          <w:sz w:val="24"/>
-        </w:rPr>
-        <w:t>imm.db</w:t>
-      </w:r>
-      <w:proofErr w:type="spellEnd"/>
-      <w:r>
-        <w:rPr>
-          <w:rFonts w:ascii="Times New Roman" w:eastAsia="Times New Roman" w:hAnsi="Times New Roman" w:cs="Times New Roman"/>
-          <w:sz w:val="24"/>
-        </w:rPr>
-        <w:t xml:space="preserve">” adatbázis fájlt fogja használni a program. Ha ezt mi máshová szeretnénk menteni, akkor </w:t>
-      </w:r>
-      <w:proofErr w:type="gramStart"/>
-      <w:r>
-        <w:rPr>
-          <w:rFonts w:ascii="Times New Roman" w:eastAsia="Times New Roman" w:hAnsi="Times New Roman" w:cs="Times New Roman"/>
-          <w:sz w:val="24"/>
-        </w:rPr>
-        <w:t>másoljuk</w:t>
-      </w:r>
-      <w:proofErr w:type="gramEnd"/>
-      <w:r>
-        <w:rPr>
-          <w:rFonts w:ascii="Times New Roman" w:eastAsia="Times New Roman" w:hAnsi="Times New Roman" w:cs="Times New Roman"/>
-          <w:sz w:val="24"/>
-        </w:rPr>
-        <w:t xml:space="preserve"> át akármelyik mappába ahova szeretnénk. Ezután a „Beá</w:t>
-      </w:r>
-      <w:r>
-        <w:rPr>
-          <w:rFonts w:ascii="Times New Roman" w:eastAsia="Times New Roman" w:hAnsi="Times New Roman" w:cs="Times New Roman"/>
-          <w:sz w:val="24"/>
-        </w:rPr>
-        <w:t xml:space="preserve">llítás” gombra kattintva kikereshetjük az adatbázis fájlt. Így a program elmenti a beállításaiba. Ezt annyi rendszeren el kell végeznünk amennyire </w:t>
-      </w:r>
-      <w:proofErr w:type="gramStart"/>
-      <w:r>
-        <w:rPr>
-          <w:rFonts w:ascii="Times New Roman" w:eastAsia="Times New Roman" w:hAnsi="Times New Roman" w:cs="Times New Roman"/>
-          <w:sz w:val="24"/>
-        </w:rPr>
-        <w:t>fel</w:t>
-      </w:r>
-      <w:proofErr w:type="gramEnd"/>
-      <w:r>
-        <w:rPr>
-          <w:rFonts w:ascii="Times New Roman" w:eastAsia="Times New Roman" w:hAnsi="Times New Roman" w:cs="Times New Roman"/>
-          <w:sz w:val="24"/>
-        </w:rPr>
-        <w:t xml:space="preserve"> van telepítve a program, így elkerülve a különböző adatbázisok használatát.</w:t>
+        <w:t>Bejelentkezés előtt egy üzenet fogad minket „Alapértelmezett lett az adatbázis kapcsolat!” ez azt jelenti, hogy a program gyökérkönyvtárjában lévő „imm.db” adatbázis fájlt fogja használni a program. Ha ezt mi máshová szeretnénk menteni, akkor másoljuk át akármelyik mappába ahova szeretnénk. Ezután a „Beállítás” gombra kattintva kikereshetjük az adatbázis fájlt. Így a program elmenti a beállításaiba. Ezt annyi rendszeren el kell végeznünk amennyire fel van telepítve a program, így elkerülve a különböző adatbázisok használatát.</w:t>
       </w:r>
     </w:p>
     <w:p>
@@ -2518,18 +1837,71 @@
         <w:spacing w:line="480" w:lineRule="auto"/>
         <w:ind w:firstLine="851"/>
         <w:jc w:val="center"/>
-        <w:rPr>
-          <w:rFonts w:ascii="Times New Roman" w:eastAsia="Times New Roman" w:hAnsi="Times New Roman" w:cs="Times New Roman"/>
-          <w:sz w:val="24"/>
-        </w:rPr>
-      </w:pPr>
-      <w:r>
-        <w:object w:dxaOrig="8510" w:dyaOrig="4994">
-          <v:rect id="rectole0000000005" o:spid="_x0000_i1030" style="width:425.25pt;height:249.75pt" o:ole="" o:preferrelative="t" stroked="f">
-            <v:imagedata r:id="rId15" o:title=""/>
-          </v:rect>
-          <o:OLEObject Type="Embed" ProgID="StaticMetafile" ShapeID="rectole0000000005" DrawAspect="Content" ObjectID="_1674226532" r:id="rId16"/>
-        </w:object>
+      </w:pPr>
+      <w:r>
+        <w:rPr>
+          <w:noProof/>
+        </w:rPr>
+        <w:drawing>
+          <wp:inline distT="0" distB="0" distL="0" distR="0" wp14:anchorId="6E9575C5" wp14:editId="748D25E1">
+            <wp:extent cx="5760720" cy="3192145"/>
+            <wp:effectExtent l="0" t="0" r="0" b="0"/>
+            <wp:docPr id="1" name="Kép 1"/>
+            <wp:cNvGraphicFramePr>
+              <a:graphicFrameLocks xmlns:a="http://schemas.openxmlformats.org/drawingml/2006/main" noChangeAspect="1"/>
+            </wp:cNvGraphicFramePr>
+            <a:graphic xmlns:a="http://schemas.openxmlformats.org/drawingml/2006/main">
+              <a:graphicData uri="http://schemas.openxmlformats.org/drawingml/2006/picture">
+                <pic:pic xmlns:pic="http://schemas.openxmlformats.org/drawingml/2006/picture">
+                  <pic:nvPicPr>
+                    <pic:cNvPr id="1" name=""/>
+                    <pic:cNvPicPr/>
+                  </pic:nvPicPr>
+                  <pic:blipFill rotWithShape="1">
+                    <a:blip r:embed="rId15"/>
+                    <a:srcRect t="1180"/>
+                    <a:stretch/>
+                  </pic:blipFill>
+                  <pic:spPr bwMode="auto">
+                    <a:xfrm>
+                      <a:off x="0" y="0"/>
+                      <a:ext cx="5760720" cy="3192145"/>
+                    </a:xfrm>
+                    <a:prstGeom prst="rect">
+                      <a:avLst/>
+                    </a:prstGeom>
+                    <a:ln>
+                      <a:noFill/>
+                    </a:ln>
+                    <a:extLst>
+                      <a:ext uri="{53640926-AAD7-44D8-BBD7-CCE9431645EC}">
+                        <a14:shadowObscured xmlns:a14="http://schemas.microsoft.com/office/drawing/2010/main"/>
+                      </a:ext>
+                    </a:extLst>
+                  </pic:spPr>
+                </pic:pic>
+              </a:graphicData>
+            </a:graphic>
+          </wp:inline>
+        </w:drawing>
+      </w:r>
+    </w:p>
+    <w:p>
+      <w:pPr>
+        <w:spacing w:line="480" w:lineRule="auto"/>
+        <w:ind w:firstLine="851"/>
+        <w:jc w:val="center"/>
+        <w:rPr>
+          <w:rFonts w:ascii="Times New Roman" w:eastAsia="Times New Roman" w:hAnsi="Times New Roman" w:cs="Times New Roman"/>
+          <w:sz w:val="24"/>
+        </w:rPr>
+      </w:pPr>
+      <w:r>
+        <w:rPr>
+          <w:rFonts w:ascii="Times New Roman" w:eastAsia="Times New Roman" w:hAnsi="Times New Roman" w:cs="Times New Roman"/>
+          <w:i/>
+        </w:rPr>
+        <w:t xml:space="preserve"> </w:t>
       </w:r>
       <w:r>
         <w:rPr>
@@ -2555,62 +1927,67 @@
           <w:sz w:val="24"/>
         </w:rPr>
         <w:lastRenderedPageBreak/>
-        <w:t>Sikeres bejelentkezés után, a jogosul</w:t>
+        <w:t xml:space="preserve">Sikeres bejelentkezés után, a jogosultsági szintünktől függően látjuk a fő ablakunkat. Például az adminisztrátor minden gombot, menüpontot, felhasználót látni fog, ezzel szemben egy operátor csak a számára szükséges dolgokat. </w:t>
+      </w:r>
+      <w:r>
+        <w:rPr>
+          <w:rFonts w:ascii="Times New Roman" w:eastAsia="Times New Roman" w:hAnsi="Times New Roman" w:cs="Times New Roman"/>
+          <w:sz w:val="24"/>
+        </w:rPr>
+        <w:t xml:space="preserve">Ezen felül mindenki látja az aktuálisan bejelentkezett személy nevét (bal alsó sarok) illetve a „Logger” státuszát (jobb alsó sarok), amelyre bal egérgombbal kattintva meg is nyílik a mappája amiben böngészhetünk a loggolt adatokban. </w:t>
+      </w:r>
+      <w:r>
+        <w:rPr>
+          <w:rFonts w:ascii="Times New Roman" w:eastAsia="Times New Roman" w:hAnsi="Times New Roman" w:cs="Times New Roman"/>
+          <w:sz w:val="24"/>
+        </w:rPr>
+        <w:t>Ha a logger háttérszíne pirosra változott akkor e</w:t>
+      </w:r>
+      <w:r>
+        <w:rPr>
+          <w:rFonts w:ascii="Times New Roman" w:eastAsia="Times New Roman" w:hAnsi="Times New Roman" w:cs="Times New Roman"/>
+          <w:sz w:val="24"/>
+        </w:rPr>
+        <w:t>gy újabb hiba történt jegyezve.</w:t>
+      </w:r>
+      <w:r>
+        <w:rPr>
+          <w:rFonts w:ascii="Times New Roman" w:eastAsia="Times New Roman" w:hAnsi="Times New Roman" w:cs="Times New Roman"/>
+          <w:sz w:val="24"/>
+        </w:rPr>
+        <w:br/>
+      </w:r>
+      <w:r>
+        <w:rPr>
+          <w:rFonts w:ascii="Times New Roman" w:eastAsia="Times New Roman" w:hAnsi="Times New Roman" w:cs="Times New Roman"/>
+          <w:sz w:val="24"/>
+        </w:rPr>
+        <w:t>A főbb modulok megnyitásakor a programon belüli új ablak automatikusan megnyitódik és kezelhetővé válik. Akár az összes főbb modul ablakát meg tudjuk nyitni egyszerre ahogy ez a „</w:t>
+      </w:r>
+      <w:r>
+        <w:rPr>
+          <w:rFonts w:ascii="Times New Roman" w:eastAsia="Times New Roman" w:hAnsi="Times New Roman" w:cs="Times New Roman"/>
+          <w:i/>
+          <w:sz w:val="24"/>
+        </w:rPr>
+        <w:t>7. kép. Minden modul megnyitva</w:t>
+      </w:r>
+      <w:r>
+        <w:rPr>
+          <w:rFonts w:ascii="Times New Roman" w:eastAsia="Times New Roman" w:hAnsi="Times New Roman" w:cs="Times New Roman"/>
+          <w:sz w:val="24"/>
+        </w:rPr>
+        <w:t xml:space="preserve">” képen láthatjuk. Ezzel hatékonyabbá tehetjük a többmodulos munkavégzést. </w:t>
+      </w:r>
+      <w:r>
+        <w:rPr>
+          <w:rFonts w:ascii="Times New Roman" w:eastAsia="Times New Roman" w:hAnsi="Times New Roman" w:cs="Times New Roman"/>
+          <w:sz w:val="24"/>
+        </w:rPr>
+        <w:t>Ha egy már megnyitott modulon módosítunk egy olyan adatot ami egy másik már megnyitott modulon található, akkor az automatikusan frissülni fog minden gond nélkül. Biztonság kedvéért egy „Frissítés” gomb található az összes modul felső részén.</w:t>
       </w:r>
       <w:bookmarkStart w:id="0" w:name="_GoBack"/>
       <w:bookmarkEnd w:id="0"/>
-      <w:r>
-        <w:rPr>
-          <w:rFonts w:ascii="Times New Roman" w:eastAsia="Times New Roman" w:hAnsi="Times New Roman" w:cs="Times New Roman"/>
-          <w:sz w:val="24"/>
-        </w:rPr>
-        <w:t>tsági szintünktől függően látjuk a fő ablakunkat. Például az adminisztrátor minden gombot, menüpontot, felhasználót látni fog, ezzel szemben egy operátor csak a számára szükséges dolgo</w:t>
-      </w:r>
-      <w:r>
-        <w:rPr>
-          <w:rFonts w:ascii="Times New Roman" w:eastAsia="Times New Roman" w:hAnsi="Times New Roman" w:cs="Times New Roman"/>
-          <w:sz w:val="24"/>
-        </w:rPr>
-        <w:t xml:space="preserve">kat. A főbb modulok megnyitásakor a programon belüli új ablak automatikusan megnyitódik és kezelhetővé válik. Akár az összes főbb modul ablakát meg tudjuk </w:t>
-      </w:r>
-      <w:proofErr w:type="gramStart"/>
-      <w:r>
-        <w:rPr>
-          <w:rFonts w:ascii="Times New Roman" w:eastAsia="Times New Roman" w:hAnsi="Times New Roman" w:cs="Times New Roman"/>
-          <w:sz w:val="24"/>
-        </w:rPr>
-        <w:t>nyitni</w:t>
-      </w:r>
-      <w:proofErr w:type="gramEnd"/>
-      <w:r>
-        <w:rPr>
-          <w:rFonts w:ascii="Times New Roman" w:eastAsia="Times New Roman" w:hAnsi="Times New Roman" w:cs="Times New Roman"/>
-          <w:sz w:val="24"/>
-        </w:rPr>
-        <w:t xml:space="preserve"> egyszerre ahogy ez a „</w:t>
-      </w:r>
-      <w:r>
-        <w:rPr>
-          <w:rFonts w:ascii="Times New Roman" w:eastAsia="Times New Roman" w:hAnsi="Times New Roman" w:cs="Times New Roman"/>
-          <w:i/>
-          <w:sz w:val="24"/>
-        </w:rPr>
-        <w:t>7. kép. Minden modul megnyitva</w:t>
-      </w:r>
-      <w:r>
-        <w:rPr>
-          <w:rFonts w:ascii="Times New Roman" w:eastAsia="Times New Roman" w:hAnsi="Times New Roman" w:cs="Times New Roman"/>
-          <w:sz w:val="24"/>
-        </w:rPr>
-        <w:t>” képen láthatjuk. Ezzel hatékonyabbá tehe</w:t>
-      </w:r>
-      <w:r>
-        <w:rPr>
-          <w:rFonts w:ascii="Times New Roman" w:eastAsia="Times New Roman" w:hAnsi="Times New Roman" w:cs="Times New Roman"/>
-          <w:sz w:val="24"/>
-        </w:rPr>
-        <w:t xml:space="preserve">tjük a többmodulos munkavégzést. </w:t>
-      </w:r>
     </w:p>
     <w:p>
       <w:pPr>
@@ -2623,10 +2000,10 @@
       </w:pPr>
       <w:r>
         <w:object w:dxaOrig="8709" w:dyaOrig="4952">
-          <v:rect id="rectole0000000006" o:spid="_x0000_i1031" style="width:435.75pt;height:247.5pt" o:ole="" o:preferrelative="t" stroked="f">
-            <v:imagedata r:id="rId17" o:title=""/>
+          <v:rect id="rectole0000000006" o:spid="_x0000_i1031" style="width:436pt;height:247.5pt" o:ole="" o:preferrelative="t" stroked="f">
+            <v:imagedata r:id="rId16" o:title=""/>
           </v:rect>
-          <o:OLEObject Type="Embed" ProgID="StaticMetafile" ShapeID="rectole0000000006" DrawAspect="Content" ObjectID="_1674226533" r:id="rId18"/>
+          <o:OLEObject Type="Embed" ProgID="StaticMetafile" ShapeID="rectole0000000006" DrawAspect="Content" ObjectID="_1676015777" r:id="rId17"/>
         </w:object>
       </w:r>
     </w:p>

</xml_diff>

<commit_message>
Storage Close button fix
Fixed the "All storage" close button.
</commit_message>
<xml_diff>
--- a/Szakdolgozat_Zeke_Róbert.docx
+++ b/Szakdolgozat_Zeke_Róbert.docx
@@ -333,6 +333,7 @@
           <w:rFonts w:eastAsia="Times New Roman" w:cs="Times New Roman"/>
         </w:rPr>
       </w:pPr>
+      <w:proofErr w:type="gramStart"/>
       <w:r>
         <w:rPr>
           <w:rFonts w:eastAsia="Times New Roman" w:cs="Times New Roman"/>
@@ -394,6 +395,7 @@
         </w:rPr>
         <w:t>Tanuló</w:t>
       </w:r>
+      <w:proofErr w:type="gramEnd"/>
     </w:p>
     <w:p>
       <w:pPr>
@@ -459,7 +461,99 @@
         <w:rPr>
           <w:rFonts w:eastAsia="Times New Roman"/>
         </w:rPr>
-        <w:t>Az IMM (Industry Manufacturing Manager) egy kezdetleges Ipar 4.0 rendszer. Az elnevezés ötlete egy másik, szintén Ipar 4.0 szoftver nevéből ered. Ez a szoftver pedig a MES(Manufacturing Execution System). Jelenlegi munkahelyemen egy vállalatiránytási rendszer használata a főbb feladatom. Ismerem ennek a rendszernek a gyengéit, hiányosságait. Szeretnék egy olyan rendszert megalkotni ami figyelembe veszi az összes felhasználói igényt, pontosan ezért minden személyre szabható, illetve az adott felhasználói szintekhez rendelt felhasználók csak a számukra szükséges menüpontokat(modulokat) lássák, ezzel könnyítve nekik a programban való munkát.</w:t>
+        <w:t>Az IMM (</w:t>
+      </w:r>
+      <w:proofErr w:type="spellStart"/>
+      <w:r>
+        <w:rPr>
+          <w:rFonts w:eastAsia="Times New Roman"/>
+        </w:rPr>
+        <w:t>Industry</w:t>
+      </w:r>
+      <w:proofErr w:type="spellEnd"/>
+      <w:r>
+        <w:rPr>
+          <w:rFonts w:eastAsia="Times New Roman"/>
+        </w:rPr>
+        <w:t xml:space="preserve"> </w:t>
+      </w:r>
+      <w:proofErr w:type="spellStart"/>
+      <w:r>
+        <w:rPr>
+          <w:rFonts w:eastAsia="Times New Roman"/>
+        </w:rPr>
+        <w:t>Manufacturing</w:t>
+      </w:r>
+      <w:proofErr w:type="spellEnd"/>
+      <w:r>
+        <w:rPr>
+          <w:rFonts w:eastAsia="Times New Roman"/>
+        </w:rPr>
+        <w:t xml:space="preserve"> Manager) egy kezdetleges Ipar 4.0 rendszer. Az elnevezés ötlete egy másik, szintén Ipar 4.0 szoftver nevéből ered. Ez a szoftver pedig a </w:t>
+      </w:r>
+      <w:proofErr w:type="gramStart"/>
+      <w:r>
+        <w:rPr>
+          <w:rFonts w:eastAsia="Times New Roman"/>
+        </w:rPr>
+        <w:t>MES(</w:t>
+      </w:r>
+      <w:proofErr w:type="spellStart"/>
+      <w:proofErr w:type="gramEnd"/>
+      <w:r>
+        <w:rPr>
+          <w:rFonts w:eastAsia="Times New Roman"/>
+        </w:rPr>
+        <w:t>Manufacturing</w:t>
+      </w:r>
+      <w:proofErr w:type="spellEnd"/>
+      <w:r>
+        <w:rPr>
+          <w:rFonts w:eastAsia="Times New Roman"/>
+        </w:rPr>
+        <w:t xml:space="preserve"> </w:t>
+      </w:r>
+      <w:proofErr w:type="spellStart"/>
+      <w:r>
+        <w:rPr>
+          <w:rFonts w:eastAsia="Times New Roman"/>
+        </w:rPr>
+        <w:t>Execution</w:t>
+      </w:r>
+      <w:proofErr w:type="spellEnd"/>
+      <w:r>
+        <w:rPr>
+          <w:rFonts w:eastAsia="Times New Roman"/>
+        </w:rPr>
+        <w:t xml:space="preserve"> System). Jelenlegi munkahelyemen egy </w:t>
+      </w:r>
+      <w:proofErr w:type="spellStart"/>
+      <w:r>
+        <w:rPr>
+          <w:rFonts w:eastAsia="Times New Roman"/>
+        </w:rPr>
+        <w:t>vállalatiránytási</w:t>
+      </w:r>
+      <w:proofErr w:type="spellEnd"/>
+      <w:r>
+        <w:rPr>
+          <w:rFonts w:eastAsia="Times New Roman"/>
+        </w:rPr>
+        <w:t xml:space="preserve"> rendszer használata a főbb feladatom. Ismerem ennek a rendszernek a gyengéit, hiányosságait. Szeretnék egy olyan rendszert </w:t>
+      </w:r>
+      <w:proofErr w:type="gramStart"/>
+      <w:r>
+        <w:rPr>
+          <w:rFonts w:eastAsia="Times New Roman"/>
+        </w:rPr>
+        <w:t>megalkotni</w:t>
+      </w:r>
+      <w:proofErr w:type="gramEnd"/>
+      <w:r>
+        <w:rPr>
+          <w:rFonts w:eastAsia="Times New Roman"/>
+        </w:rPr>
+        <w:t xml:space="preserve"> ami figyelembe veszi az összes felhasználói igényt, pontosan ezért minden személyre szabható, illetve az adott felhasználói szintekhez rendelt felhasználók csak a számukra szükséges menüpontokat(modulokat) lássák, ezzel könnyítve nekik a programban való munkát.</w:t>
       </w:r>
     </w:p>
     <w:p>
@@ -492,7 +586,35 @@
         <w:rPr>
           <w:rFonts w:eastAsia="Times New Roman"/>
         </w:rPr>
-        <w:t>A bemutatott szoftver SQLite3 adatbázist használ. Nem szerettem volna eltérni ettől mert ezt tanultuk. Az SQLite3 előnye, hogy csak a projektben kell hozzáadni kiterjesztésként illetve a megfelelő adatbázis kapcsolat beállításával könnyedén lehet használni a programot. Így segítve az új telepítések gördülékenységét.</w:t>
+        <w:t xml:space="preserve">A bemutatott szoftver SQLite3 adatbázist használ. Nem szerettem volna eltérni </w:t>
+      </w:r>
+      <w:proofErr w:type="gramStart"/>
+      <w:r>
+        <w:rPr>
+          <w:rFonts w:eastAsia="Times New Roman"/>
+        </w:rPr>
+        <w:t>ettől</w:t>
+      </w:r>
+      <w:proofErr w:type="gramEnd"/>
+      <w:r>
+        <w:rPr>
+          <w:rFonts w:eastAsia="Times New Roman"/>
+        </w:rPr>
+        <w:t xml:space="preserve"> mert ezt tanultuk. Az SQLite3 előnye, hogy csak a projektben </w:t>
+      </w:r>
+      <w:proofErr w:type="gramStart"/>
+      <w:r>
+        <w:rPr>
+          <w:rFonts w:eastAsia="Times New Roman"/>
+        </w:rPr>
+        <w:t>kell</w:t>
+      </w:r>
+      <w:proofErr w:type="gramEnd"/>
+      <w:r>
+        <w:rPr>
+          <w:rFonts w:eastAsia="Times New Roman"/>
+        </w:rPr>
+        <w:t xml:space="preserve"> hozzáadni kiterjesztésként illetve a megfelelő adatbázis kapcsolat beállításával könnyedén lehet használni a programot. Így segítve az új telepítések gördülékenységét.</w:t>
       </w:r>
       <w:r>
         <w:rPr>
@@ -573,7 +695,21 @@
         <w:rPr>
           <w:rFonts w:eastAsia="Times New Roman"/>
         </w:rPr>
-        <w:t xml:space="preserve">A termék modul felelős egy új termék hozzáadásáért, ennek kezeléséért. Itt megadhatjuk, hogy a termék minimum gyártási mennyisége mennyi legyen illetve, hogy a csomagolási mennyisége mennyi legyen. Ennek köszönhetően, ha a későbbiekben hozzáadunk új megrendelést a Gyártási modulon keresztül akkor ezeket az adatokat kiolvasva hozza létre a gyártási oldalt. </w:t>
+        <w:t xml:space="preserve">A termék modul felelős egy új termék hozzáadásáért, ennek kezeléséért. Itt megadhatjuk, hogy a termék minimum gyártási mennyisége mennyi legyen illetve, hogy a csomagolási mennyisége mennyi legyen. Ennek köszönhetően, ha a későbbiekben </w:t>
+      </w:r>
+      <w:proofErr w:type="gramStart"/>
+      <w:r>
+        <w:rPr>
+          <w:rFonts w:eastAsia="Times New Roman"/>
+        </w:rPr>
+        <w:t>hozzáadunk</w:t>
+      </w:r>
+      <w:proofErr w:type="gramEnd"/>
+      <w:r>
+        <w:rPr>
+          <w:rFonts w:eastAsia="Times New Roman"/>
+        </w:rPr>
+        <w:t xml:space="preserve"> új megrendelést a Gyártási modulon keresztül akkor ezeket az adatokat kiolvasva hozza létre a gyártási oldalt. </w:t>
       </w:r>
     </w:p>
     <w:p>
@@ -639,7 +775,21 @@
         <w:rPr>
           <w:rFonts w:eastAsia="Times New Roman"/>
         </w:rPr>
-        <w:t>A gép kezelés modulban gépeket vihetünk fel, amikre egyéb adatokat is felvihetünk. Az egyik fontos adat a paraméterek kezelése. Itt a gépek lépéseit/állomásait tudjuk felvinni és minden állomásra külön paramétereket és paraméter értékeket vihetünk fel. Így ha egy terméknél már más paraméterekkel tud megfelelően működni a gép akkor azt a paraméter a programon belül is jelezhetjük, hogy a paraméter változott. Ennek köszönhetően a későbbiekben könnyebb visszakeresni a jó paramétert. Felhasználókat rendelhetünk a gépekhez, ekkor a felhasználók az adott gépeken lesznek nyilvántartva, mint gépkezelők/operátorok.</w:t>
+        <w:t xml:space="preserve">A gép kezelés modulban gépeket vihetünk fel, amikre egyéb adatokat is felvihetünk. Az egyik fontos adat a paraméterek kezelése. Itt a gépek lépéseit/állomásait tudjuk felvinni és minden állomásra külön paramétereket és paraméter értékeket vihetünk fel. Így ha egy terméknél már más paraméterekkel tud megfelelően működni a </w:t>
+      </w:r>
+      <w:proofErr w:type="gramStart"/>
+      <w:r>
+        <w:rPr>
+          <w:rFonts w:eastAsia="Times New Roman"/>
+        </w:rPr>
+        <w:t>gép</w:t>
+      </w:r>
+      <w:proofErr w:type="gramEnd"/>
+      <w:r>
+        <w:rPr>
+          <w:rFonts w:eastAsia="Times New Roman"/>
+        </w:rPr>
+        <w:t xml:space="preserve"> akkor azt a paraméter a programon belül is jelezhetjük, hogy a paraméter változott. Ennek köszönhetően a későbbiekben könnyebb visszakeresni a jó paramétert. Felhasználókat rendelhetünk a gépekhez, ekkor a felhasználók az adott gépeken lesznek nyilvántartva, mint gépkezelők/operátorok.</w:t>
       </w:r>
     </w:p>
     <w:p>
@@ -673,7 +823,21 @@
         <w:rPr>
           <w:rFonts w:eastAsia="Times New Roman"/>
         </w:rPr>
-        <w:t xml:space="preserve">A raktár modulban az egész raktári egységet kezelni tudjuk. Könnyen kikereshetők a termékek a raktáron belül. Lokációkat tudunk felvinni a raktárokhoz amivel a fontosabb szűréseket is könnyen el lehet végezni. </w:t>
+        <w:t xml:space="preserve">A raktár modulban az egész raktári egységet kezelni tudjuk. Könnyen kikereshetők a termékek a raktáron belül. Lokációkat tudunk felvinni a </w:t>
+      </w:r>
+      <w:proofErr w:type="gramStart"/>
+      <w:r>
+        <w:rPr>
+          <w:rFonts w:eastAsia="Times New Roman"/>
+        </w:rPr>
+        <w:t>raktárokhoz</w:t>
+      </w:r>
+      <w:proofErr w:type="gramEnd"/>
+      <w:r>
+        <w:rPr>
+          <w:rFonts w:eastAsia="Times New Roman"/>
+        </w:rPr>
+        <w:t xml:space="preserve"> amivel a fontosabb szűréseket is könnyen el lehet végezni. </w:t>
       </w:r>
     </w:p>
     <w:p>
@@ -784,8 +948,16 @@
           <w:rFonts w:eastAsia="Times New Roman" w:cs="Times New Roman"/>
         </w:rPr>
         <w:tab/>
-        <w:t>1 GHz</w:t>
-      </w:r>
+        <w:t xml:space="preserve">1 </w:t>
+      </w:r>
+      <w:proofErr w:type="spellStart"/>
+      <w:r>
+        <w:rPr>
+          <w:rFonts w:eastAsia="Times New Roman" w:cs="Times New Roman"/>
+        </w:rPr>
+        <w:t>GHz</w:t>
+      </w:r>
+      <w:proofErr w:type="spellEnd"/>
     </w:p>
     <w:p>
       <w:pPr>
@@ -970,7 +1142,35 @@
           <w:rFonts w:eastAsia="Times New Roman" w:cs="Times New Roman"/>
         </w:rPr>
         <w:tab/>
-        <w:t>Visual Studio 2019 Community Edition C#</w:t>
+        <w:t xml:space="preserve">Visual </w:t>
+      </w:r>
+      <w:proofErr w:type="spellStart"/>
+      <w:r>
+        <w:rPr>
+          <w:rFonts w:eastAsia="Times New Roman" w:cs="Times New Roman"/>
+        </w:rPr>
+        <w:t>Studio</w:t>
+      </w:r>
+      <w:proofErr w:type="spellEnd"/>
+      <w:r>
+        <w:rPr>
+          <w:rFonts w:eastAsia="Times New Roman" w:cs="Times New Roman"/>
+        </w:rPr>
+        <w:t xml:space="preserve"> 2019 </w:t>
+      </w:r>
+      <w:proofErr w:type="spellStart"/>
+      <w:r>
+        <w:rPr>
+          <w:rFonts w:eastAsia="Times New Roman" w:cs="Times New Roman"/>
+        </w:rPr>
+        <w:t>Community</w:t>
+      </w:r>
+      <w:proofErr w:type="spellEnd"/>
+      <w:r>
+        <w:rPr>
+          <w:rFonts w:eastAsia="Times New Roman" w:cs="Times New Roman"/>
+        </w:rPr>
+        <w:t xml:space="preserve"> Edition C#</w:t>
       </w:r>
     </w:p>
     <w:p>
@@ -1002,7 +1202,20 @@
           <w:rFonts w:eastAsia="Times New Roman" w:cs="Times New Roman"/>
         </w:rPr>
         <w:tab/>
-        <w:t>.Net Framework 4.7.2</w:t>
+      </w:r>
+      <w:proofErr w:type="gramStart"/>
+      <w:r>
+        <w:rPr>
+          <w:rFonts w:eastAsia="Times New Roman" w:cs="Times New Roman"/>
+        </w:rPr>
+        <w:t>.Net</w:t>
+      </w:r>
+      <w:proofErr w:type="gramEnd"/>
+      <w:r>
+        <w:rPr>
+          <w:rFonts w:eastAsia="Times New Roman" w:cs="Times New Roman"/>
+        </w:rPr>
+        <w:t xml:space="preserve"> Framework 4.7.2</w:t>
       </w:r>
     </w:p>
     <w:p>
@@ -1036,14 +1249,56 @@
         <w:rPr>
           <w:rFonts w:eastAsia="Times New Roman"/>
         </w:rPr>
-        <w:t xml:space="preserve">A mellékelt adathordozó eszközön lévő fájlokat másoljuk át a saját gépünkre. Minden ami a szükséges programok mappán kívül található azt elég csak átmásolni. Fontos, hogy az IMM.exe alkalmazásnak írnia kell a számítógép „AppData/Local” mappájába. Erre azért van szükség, mert program számítógépspecifikus beállítások használ. Ez azt jelenti, hogy amennyire gépre fel lesz másolva a program annyi gépen egyéni beállításokat lehet majd elmenteni. </w:t>
+        <w:t xml:space="preserve">A mellékelt adathordozó eszközön lévő fájlokat másoljuk át a saját gépünkre. </w:t>
+      </w:r>
+      <w:proofErr w:type="gramStart"/>
+      <w:r>
+        <w:rPr>
+          <w:rFonts w:eastAsia="Times New Roman"/>
+        </w:rPr>
+        <w:t>Minden</w:t>
+      </w:r>
+      <w:proofErr w:type="gramEnd"/>
+      <w:r>
+        <w:rPr>
+          <w:rFonts w:eastAsia="Times New Roman"/>
+        </w:rPr>
+        <w:t xml:space="preserve"> ami a szükséges programok mappán kívül található azt elég csak átmásolni. Fontos, hogy az IMM.exe alkalmazásnak írnia kell a számítógép „</w:t>
+      </w:r>
+      <w:proofErr w:type="spellStart"/>
+      <w:r>
+        <w:rPr>
+          <w:rFonts w:eastAsia="Times New Roman"/>
+        </w:rPr>
+        <w:t>AppData</w:t>
+      </w:r>
+      <w:proofErr w:type="spellEnd"/>
+      <w:r>
+        <w:rPr>
+          <w:rFonts w:eastAsia="Times New Roman"/>
+        </w:rPr>
+        <w:t xml:space="preserve">/Local” mappájába. Erre azért van szükség, mert program számítógépspecifikus beállítások használ. Ez azt jelenti, hogy amennyire gépre fel </w:t>
+      </w:r>
+      <w:proofErr w:type="gramStart"/>
+      <w:r>
+        <w:rPr>
+          <w:rFonts w:eastAsia="Times New Roman"/>
+        </w:rPr>
+        <w:t>lesz</w:t>
+      </w:r>
+      <w:proofErr w:type="gramEnd"/>
+      <w:r>
+        <w:rPr>
+          <w:rFonts w:eastAsia="Times New Roman"/>
+        </w:rPr>
+        <w:t xml:space="preserve"> másolva a program annyi gépen egyéni beállításokat lehet majd elmenteni. </w:t>
       </w:r>
       <w:r>
         <w:object w:dxaOrig="8709" w:dyaOrig="1301">
-          <v:rect id="rectole0000000000" o:spid="_x0000_i1065" style="width:436pt;height:65pt" o:ole="" o:preferrelative="t" stroked="f">
+          <v:rect id="rectole0000000000" o:spid="_x0000_i1025" style="width:436pt;height:65pt" o:ole="" o:preferrelative="t" stroked="f">
             <v:imagedata r:id="rId6" o:title=""/>
           </v:rect>
-          <o:OLEObject Type="Embed" ProgID="StaticMetafile" ShapeID="rectole0000000000" DrawAspect="Content" ObjectID="_1676134701" r:id="rId7"/>
+          <o:OLEObject Type="Embed" ProgID="StaticMetafile" ShapeID="rectole0000000000" DrawAspect="Content" ObjectID="_1676209637" r:id="rId7"/>
         </w:object>
       </w:r>
     </w:p>
@@ -1098,7 +1353,63 @@
         <w:rPr>
           <w:rFonts w:eastAsia="Times New Roman"/>
         </w:rPr>
-        <w:t>Miután sikeresen átmásoltuk a szükséges fájlokat, elkezdhetjük telepíteni a fontosabb szoftvereket amiket a szükséges programok mappában találunk az adathordozó eszközön. A mappában található a program futtatásához nélkülözhetetlen. NetFramework 4.7.2-es verziója, ami a program keretrendszere. Indítsuk el a „netFramework472.exe” telepítőfájlt. Ha Windows 10-es operációs rendszerünk van, akkor nagy a valószínüsége, hogy a keretrendszer már frissebb verzióval van telepítve, mert ezt automatikusan frissíti a windows. Ilyenkor ki lehet hagyni ennek a szoftvernek a telepítését, mert a frisebb verziójú keretrendszerrel is hibátlanul fog működni a program.</w:t>
+        <w:t xml:space="preserve">Miután sikeresen átmásoltuk a szükséges fájlokat, elkezdhetjük telepíteni a fontosabb szoftvereket amiket a szükséges programok </w:t>
+      </w:r>
+      <w:proofErr w:type="gramStart"/>
+      <w:r>
+        <w:rPr>
+          <w:rFonts w:eastAsia="Times New Roman"/>
+        </w:rPr>
+        <w:t>mappában</w:t>
+      </w:r>
+      <w:proofErr w:type="gramEnd"/>
+      <w:r>
+        <w:rPr>
+          <w:rFonts w:eastAsia="Times New Roman"/>
+        </w:rPr>
+        <w:t xml:space="preserve"> találunk az adathordozó eszközön. A mappában található a program futtatásához nélkülözhetetlen. NetFramework 4.7.2-es verziója, ami a program keretrendszere. Indítsuk el a „netFramework472.exe” telepítőfájlt. Ha Windows 10-es operációs rendszerünk van, akkor nagy a </w:t>
+      </w:r>
+      <w:proofErr w:type="spellStart"/>
+      <w:r>
+        <w:rPr>
+          <w:rFonts w:eastAsia="Times New Roman"/>
+        </w:rPr>
+        <w:t>valószínüsége</w:t>
+      </w:r>
+      <w:proofErr w:type="spellEnd"/>
+      <w:r>
+        <w:rPr>
+          <w:rFonts w:eastAsia="Times New Roman"/>
+        </w:rPr>
+        <w:t xml:space="preserve">, hogy a keretrendszer már frissebb verzióval van telepítve, mert ezt automatikusan frissíti a </w:t>
+      </w:r>
+      <w:proofErr w:type="spellStart"/>
+      <w:r>
+        <w:rPr>
+          <w:rFonts w:eastAsia="Times New Roman"/>
+        </w:rPr>
+        <w:t>windows</w:t>
+      </w:r>
+      <w:proofErr w:type="spellEnd"/>
+      <w:r>
+        <w:rPr>
+          <w:rFonts w:eastAsia="Times New Roman"/>
+        </w:rPr>
+        <w:t xml:space="preserve">. Ilyenkor ki lehet hagyni ennek a szoftvernek a telepítését, mert a </w:t>
+      </w:r>
+      <w:proofErr w:type="spellStart"/>
+      <w:r>
+        <w:rPr>
+          <w:rFonts w:eastAsia="Times New Roman"/>
+        </w:rPr>
+        <w:t>frisebb</w:t>
+      </w:r>
+      <w:proofErr w:type="spellEnd"/>
+      <w:r>
+        <w:rPr>
+          <w:rFonts w:eastAsia="Times New Roman"/>
+        </w:rPr>
+        <w:t xml:space="preserve"> verziójú keretrendszerrel is hibátlanul fog működni a program.</w:t>
       </w:r>
     </w:p>
     <w:p>
@@ -1111,10 +1422,10 @@
       </w:pPr>
       <w:r>
         <w:object w:dxaOrig="7660" w:dyaOrig="6768">
-          <v:rect id="rectole0000000001" o:spid="_x0000_i1066" style="width:383.5pt;height:338.5pt" o:ole="" o:preferrelative="t" stroked="f">
+          <v:rect id="rectole0000000001" o:spid="_x0000_i1026" style="width:383.5pt;height:338.5pt" o:ole="" o:preferrelative="t" stroked="f">
             <v:imagedata r:id="rId8" o:title=""/>
           </v:rect>
-          <o:OLEObject Type="Embed" ProgID="StaticMetafile" ShapeID="rectole0000000001" DrawAspect="Content" ObjectID="_1676134702" r:id="rId9"/>
+          <o:OLEObject Type="Embed" ProgID="StaticMetafile" ShapeID="rectole0000000001" DrawAspect="Content" ObjectID="_1676209638" r:id="rId9"/>
         </w:object>
       </w:r>
     </w:p>
@@ -1145,7 +1456,21 @@
         <w:rPr>
           <w:rFonts w:eastAsia="Times New Roman"/>
         </w:rPr>
-        <w:t>Ha még nincsen telepítve a 4.7.2-es verziójú keretrendszer, akkor telepítsük fel. A licenc feltételek elfogadása után a telepítő feltelepíti a szükséges fájlokat. Ezután a program futtatható. Az adatbázis kezeléséhez szükséges szoftver is a mappában található, aminek a neve „SQLiteStudio-3.2.1.zip” tömörített állomány. Ehhez egy tömörített állomány kezelő szoftverre van szükség, ami szintén a mappában található. Válasszuk ki a nekünk szükséges 32 vagy 64 bites telepítőfájlt, aminek a neve „wrar591hu32bit.exe” vagy „wrar591hu64bit.exe”. Egyszerűen a telepítés helyének megadása után a tovább gombra nyomva elkezdi a telepítést.</w:t>
+        <w:t>Ha még nincsen telepítve a 4.7.2-es verziójú keretrendszer, akkor telepítsük fel. A licenc feltételek elfogadása után a telepítő feltelepíti a szükséges fájlokat. Ezután a program futtatható. Az adatbázis kezeléséhez szükséges szoftver is a mappában található, aminek a neve „SQLiteStudio-3.2.1</w:t>
+      </w:r>
+      <w:proofErr w:type="gramStart"/>
+      <w:r>
+        <w:rPr>
+          <w:rFonts w:eastAsia="Times New Roman"/>
+        </w:rPr>
+        <w:t>.zip</w:t>
+      </w:r>
+      <w:proofErr w:type="gramEnd"/>
+      <w:r>
+        <w:rPr>
+          <w:rFonts w:eastAsia="Times New Roman"/>
+        </w:rPr>
+        <w:t>” tömörített állomány. Ehhez egy tömörített állomány kezelő szoftverre van szükség, ami szintén a mappában található. Válasszuk ki a nekünk szükséges 32 vagy 64 bites telepítőfájlt, aminek a neve „wrar591hu32bit.exe” vagy „wrar591hu64bit.exe”. Egyszerűen a telepítés helyének megadása után a tovább gombra nyomva elkezdi a telepítést.</w:t>
       </w:r>
     </w:p>
     <w:p>
@@ -1158,10 +1483,10 @@
       </w:pPr>
       <w:r>
         <w:object w:dxaOrig="7070" w:dyaOrig="6508">
-          <v:rect id="rectole0000000002" o:spid="_x0000_i1067" style="width:353pt;height:325.5pt" o:ole="" o:preferrelative="t" stroked="f">
+          <v:rect id="rectole0000000002" o:spid="_x0000_i1027" style="width:353pt;height:325.5pt" o:ole="" o:preferrelative="t" stroked="f">
             <v:imagedata r:id="rId10" o:title=""/>
           </v:rect>
-          <o:OLEObject Type="Embed" ProgID="StaticMetafile" ShapeID="rectole0000000002" DrawAspect="Content" ObjectID="_1676134703" r:id="rId11"/>
+          <o:OLEObject Type="Embed" ProgID="StaticMetafile" ShapeID="rectole0000000002" DrawAspect="Content" ObjectID="_1676209639" r:id="rId11"/>
         </w:object>
       </w:r>
     </w:p>
@@ -1179,20 +1504,50 @@
           <w:rFonts w:eastAsia="Times New Roman" w:cs="Times New Roman"/>
           <w:i/>
         </w:rPr>
-        <w:t>(3. kép. WinRAR 5.91 telepítési kezdőképernyője.)</w:t>
-      </w:r>
-    </w:p>
-    <w:p>
-      <w:pPr>
-        <w:rPr>
-          <w:rFonts w:eastAsia="Times New Roman"/>
-        </w:rPr>
-      </w:pPr>
-      <w:r>
-        <w:rPr>
-          <w:rFonts w:eastAsia="Times New Roman"/>
-        </w:rPr>
-        <w:t>A telepítés befejezésével a mappában található adatbázis kezelő programot csak ki kell csomagolni egy általunk választott mappába. Ehhez kattintsunk rá jobb egérgombbal a „SQLiteStudio-3.2.1.zip” nevű tömörített állományra és a legördülő listában válasszuk ki a „fájlok kicsomagolása” lehetőséget.</w:t>
+        <w:t xml:space="preserve">(3. kép. </w:t>
+      </w:r>
+      <w:proofErr w:type="spellStart"/>
+      <w:r>
+        <w:rPr>
+          <w:rFonts w:eastAsia="Times New Roman" w:cs="Times New Roman"/>
+          <w:i/>
+        </w:rPr>
+        <w:t>WinRAR</w:t>
+      </w:r>
+      <w:proofErr w:type="spellEnd"/>
+      <w:r>
+        <w:rPr>
+          <w:rFonts w:eastAsia="Times New Roman" w:cs="Times New Roman"/>
+          <w:i/>
+        </w:rPr>
+        <w:t xml:space="preserve"> 5.91 telepítési kezdőképernyője.)</w:t>
+      </w:r>
+    </w:p>
+    <w:p>
+      <w:pPr>
+        <w:rPr>
+          <w:rFonts w:eastAsia="Times New Roman"/>
+        </w:rPr>
+      </w:pPr>
+      <w:r>
+        <w:rPr>
+          <w:rFonts w:eastAsia="Times New Roman"/>
+        </w:rPr>
+        <w:t>A telepítés befejezésével a mappában található adatbázis kezelő programot csak ki kell csomagolni egy általunk választott mappába. Ehhez kattintsunk rá jobb egérgombbal a „SQLiteStudio-3.2.1</w:t>
+      </w:r>
+      <w:proofErr w:type="gramStart"/>
+      <w:r>
+        <w:rPr>
+          <w:rFonts w:eastAsia="Times New Roman"/>
+        </w:rPr>
+        <w:t>.zip</w:t>
+      </w:r>
+      <w:proofErr w:type="gramEnd"/>
+      <w:r>
+        <w:rPr>
+          <w:rFonts w:eastAsia="Times New Roman"/>
+        </w:rPr>
+        <w:t>” nevű tömörített állományra és a legördülő listában válasszuk ki a „fájlok kicsomagolása” lehetőséget.</w:t>
       </w:r>
     </w:p>
     <w:p>
@@ -1214,10 +1569,10 @@
       </w:pPr>
       <w:r>
         <w:object w:dxaOrig="6134" w:dyaOrig="2966">
-          <v:rect id="rectole0000000003" o:spid="_x0000_i1068" style="width:306.5pt;height:148.5pt" o:ole="" o:preferrelative="t" stroked="f">
+          <v:rect id="rectole0000000003" o:spid="_x0000_i1028" style="width:306.5pt;height:148.5pt" o:ole="" o:preferrelative="t" stroked="f">
             <v:imagedata r:id="rId12" o:title=""/>
           </v:rect>
-          <o:OLEObject Type="Embed" ProgID="StaticMetafile" ShapeID="rectole0000000003" DrawAspect="Content" ObjectID="_1676134704" r:id="rId13"/>
+          <o:OLEObject Type="Embed" ProgID="StaticMetafile" ShapeID="rectole0000000003" DrawAspect="Content" ObjectID="_1676209640" r:id="rId13"/>
         </w:object>
       </w:r>
     </w:p>
@@ -1312,10 +1667,10 @@
       </w:pPr>
       <w:r>
         <w:object w:dxaOrig="4420" w:dyaOrig="2577">
-          <v:rect id="rectole0000000004" o:spid="_x0000_i1069" style="width:221pt;height:129pt" o:ole="" o:preferrelative="t" stroked="f">
+          <v:rect id="rectole0000000004" o:spid="_x0000_i1029" style="width:221pt;height:129pt" o:ole="" o:preferrelative="t" stroked="f">
             <v:imagedata r:id="rId14" o:title=""/>
           </v:rect>
-          <o:OLEObject Type="Embed" ProgID="StaticMetafile" ShapeID="rectole0000000004" DrawAspect="Content" ObjectID="_1676134705" r:id="rId15"/>
+          <o:OLEObject Type="Embed" ProgID="StaticMetafile" ShapeID="rectole0000000004" DrawAspect="Content" ObjectID="_1676209641" r:id="rId15"/>
         </w:object>
       </w:r>
     </w:p>
@@ -1347,7 +1702,21 @@
         <w:rPr>
           <w:rFonts w:eastAsia="Times New Roman"/>
         </w:rPr>
-        <w:t xml:space="preserve">Az „IMM.exe” ,azaz a program indításával mindig a bejelentkező képernyő fogad minket. Az első indításnál üres lesz a felhasználónév szövegmező, majd a későbbi indításoknál az előző bejelentkezésből eltárolt felhasználónév lesz megjelenítve, ezzel könnyítve a bejelentkezés folyamatát. </w:t>
+        <w:t>Az „IMM.exe</w:t>
+      </w:r>
+      <w:proofErr w:type="gramStart"/>
+      <w:r>
+        <w:rPr>
+          <w:rFonts w:eastAsia="Times New Roman"/>
+        </w:rPr>
+        <w:t>” ,azaz</w:t>
+      </w:r>
+      <w:proofErr w:type="gramEnd"/>
+      <w:r>
+        <w:rPr>
+          <w:rFonts w:eastAsia="Times New Roman"/>
+        </w:rPr>
+        <w:t xml:space="preserve"> a program indításával mindig a bejelentkező képernyő fogad minket. Az első indításnál üres lesz a felhasználónév szövegmező, majd a későbbi indításoknál az előző bejelentkezésből eltárolt felhasználónév lesz megjelenítve, ezzel könnyítve a bejelentkezés folyamatát. </w:t>
       </w:r>
     </w:p>
     <w:p>
@@ -1388,8 +1757,16 @@
         <w:rPr>
           <w:rFonts w:eastAsia="Times New Roman" w:cs="Times New Roman"/>
         </w:rPr>
-        <w:t>Felhasználónév: admin</w:t>
-      </w:r>
+        <w:t xml:space="preserve">Felhasználónév: </w:t>
+      </w:r>
+      <w:proofErr w:type="spellStart"/>
+      <w:r>
+        <w:rPr>
+          <w:rFonts w:eastAsia="Times New Roman" w:cs="Times New Roman"/>
+        </w:rPr>
+        <w:t>admin</w:t>
+      </w:r>
+      <w:proofErr w:type="spellEnd"/>
     </w:p>
     <w:p>
       <w:pPr>
@@ -1407,8 +1784,16 @@
         <w:rPr>
           <w:rFonts w:eastAsia="Times New Roman" w:cs="Times New Roman"/>
         </w:rPr>
-        <w:t>Jelszó: admin</w:t>
-      </w:r>
+        <w:t xml:space="preserve">Jelszó: </w:t>
+      </w:r>
+      <w:proofErr w:type="spellStart"/>
+      <w:r>
+        <w:rPr>
+          <w:rFonts w:eastAsia="Times New Roman" w:cs="Times New Roman"/>
+        </w:rPr>
+        <w:t>admin</w:t>
+      </w:r>
+      <w:proofErr w:type="spellEnd"/>
     </w:p>
     <w:p>
       <w:pPr>
@@ -1440,14 +1825,70 @@
         <w:rPr>
           <w:rFonts w:eastAsia="Times New Roman"/>
         </w:rPr>
-        <w:t xml:space="preserve">Bejelentkezés előtt egy üzenet fogad minket „Alapértelmezett lett az adatbázis kapcsolat!” ez azt jelenti, hogy a program gyökérkönyvtárjában lévő „imm.db” adatbázis fájlt </w:t>
+        <w:t xml:space="preserve">Bejelentkezés előtt egy üzenet fogad minket „Alapértelmezett lett az adatbázis kapcsolat!” </w:t>
+      </w:r>
+      <w:proofErr w:type="gramStart"/>
+      <w:r>
+        <w:rPr>
+          <w:rFonts w:eastAsia="Times New Roman"/>
+        </w:rPr>
+        <w:t>ez</w:t>
+      </w:r>
+      <w:proofErr w:type="gramEnd"/>
+      <w:r>
+        <w:rPr>
+          <w:rFonts w:eastAsia="Times New Roman"/>
+        </w:rPr>
+        <w:t xml:space="preserve"> azt jelenti, hogy a program gyökérkönyvtárjában lévő „</w:t>
+      </w:r>
+      <w:proofErr w:type="spellStart"/>
+      <w:r>
+        <w:rPr>
+          <w:rFonts w:eastAsia="Times New Roman"/>
+        </w:rPr>
+        <w:t>imm.db</w:t>
+      </w:r>
+      <w:proofErr w:type="spellEnd"/>
+      <w:r>
+        <w:rPr>
+          <w:rFonts w:eastAsia="Times New Roman"/>
+        </w:rPr>
+        <w:t xml:space="preserve">” adatbázis fájlt </w:t>
       </w:r>
       <w:r>
         <w:rPr>
           <w:rFonts w:eastAsia="Times New Roman"/>
         </w:rPr>
         <w:lastRenderedPageBreak/>
-        <w:t>fogja használni a program. Ha ezt mi máshová szeretnénk menteni, akkor másoljuk át akármelyik mappába ahova szeretnénk. Ezután a „Beállítás” gombra kattintva kikereshetjük az adatbázis fájlt. Így a program elmenti a beállításaiba. Ezt annyi rendszeren el kell végeznünk amennyire fel van telepítve a program, így elkerülve a különböző adatbázisok használatát.</w:t>
+        <w:t xml:space="preserve">fogja használni a program. Ha ezt mi máshová szeretnénk menteni, akkor </w:t>
+      </w:r>
+      <w:proofErr w:type="gramStart"/>
+      <w:r>
+        <w:rPr>
+          <w:rFonts w:eastAsia="Times New Roman"/>
+        </w:rPr>
+        <w:t>másoljuk</w:t>
+      </w:r>
+      <w:proofErr w:type="gramEnd"/>
+      <w:r>
+        <w:rPr>
+          <w:rFonts w:eastAsia="Times New Roman"/>
+        </w:rPr>
+        <w:t xml:space="preserve"> át akármelyik mappába ahova szeretnénk. Ezután a „Beállítás” gombra kattintva kikereshetjük az adatbázis fájlt. Így a program elmenti a beállításaiba. Ezt annyi rendszeren el kell végeznünk amennyire </w:t>
+      </w:r>
+      <w:proofErr w:type="gramStart"/>
+      <w:r>
+        <w:rPr>
+          <w:rFonts w:eastAsia="Times New Roman"/>
+        </w:rPr>
+        <w:t>fel</w:t>
+      </w:r>
+      <w:proofErr w:type="gramEnd"/>
+      <w:r>
+        <w:rPr>
+          <w:rFonts w:eastAsia="Times New Roman"/>
+        </w:rPr>
+        <w:t xml:space="preserve"> van telepítve a program, így elkerülve a különböző adatbázisok használatát.</w:t>
       </w:r>
     </w:p>
     <w:p>
@@ -1564,7 +2005,49 @@
         <w:rPr>
           <w:rFonts w:eastAsia="Times New Roman"/>
         </w:rPr>
-        <w:t xml:space="preserve">Ezen felül mindenki látja az aktuálisan bejelentkezett személy nevét (bal alsó sarok) illetve a „Logger” státuszát (jobb alsó sarok), amelyre bal egérgombbal kattintva meg is nyílik a mappája amiben böngészhetünk a loggolt </w:t>
+        <w:t>Ezen felül mindenki látja az aktuálisan bejelentkezett személy nevét (bal alsó sarok) illetve a „</w:t>
+      </w:r>
+      <w:proofErr w:type="spellStart"/>
+      <w:r>
+        <w:rPr>
+          <w:rFonts w:eastAsia="Times New Roman"/>
+        </w:rPr>
+        <w:t>Logger</w:t>
+      </w:r>
+      <w:proofErr w:type="spellEnd"/>
+      <w:r>
+        <w:rPr>
+          <w:rFonts w:eastAsia="Times New Roman"/>
+        </w:rPr>
+        <w:t xml:space="preserve">” státuszát (jobb alsó sarok), amelyre bal egérgombbal kattintva meg is nyílik a </w:t>
+      </w:r>
+      <w:proofErr w:type="gramStart"/>
+      <w:r>
+        <w:rPr>
+          <w:rFonts w:eastAsia="Times New Roman"/>
+        </w:rPr>
+        <w:t>mappája</w:t>
+      </w:r>
+      <w:proofErr w:type="gramEnd"/>
+      <w:r>
+        <w:rPr>
+          <w:rFonts w:eastAsia="Times New Roman"/>
+        </w:rPr>
+        <w:t xml:space="preserve"> amiben böngészhetünk a </w:t>
+      </w:r>
+      <w:proofErr w:type="spellStart"/>
+      <w:r>
+        <w:rPr>
+          <w:rFonts w:eastAsia="Times New Roman"/>
+        </w:rPr>
+        <w:t>loggolt</w:t>
+      </w:r>
+      <w:proofErr w:type="spellEnd"/>
+      <w:r>
+        <w:rPr>
+          <w:rFonts w:eastAsia="Times New Roman"/>
+        </w:rPr>
+        <w:t xml:space="preserve"> </w:t>
       </w:r>
       <w:r>
         <w:rPr>
@@ -1576,7 +2059,21 @@
         <w:rPr>
           <w:rFonts w:eastAsia="Times New Roman"/>
         </w:rPr>
-        <w:t>A főbb modulok megnyitásakor a programon belüli új ablak automatikusan megnyitódik és kezelhetővé válik. Akár az összes főbb modul ablakát meg tudjuk nyitni egyszerre ahogy ez a „</w:t>
+        <w:t xml:space="preserve">A főbb modulok megnyitásakor a programon belüli új ablak automatikusan megnyitódik és kezelhetővé válik. Akár az összes főbb modul ablakát meg tudjuk </w:t>
+      </w:r>
+      <w:proofErr w:type="gramStart"/>
+      <w:r>
+        <w:rPr>
+          <w:rFonts w:eastAsia="Times New Roman"/>
+        </w:rPr>
+        <w:t>nyitni</w:t>
+      </w:r>
+      <w:proofErr w:type="gramEnd"/>
+      <w:r>
+        <w:rPr>
+          <w:rFonts w:eastAsia="Times New Roman"/>
+        </w:rPr>
+        <w:t xml:space="preserve"> egyszerre ahogy ez a „</w:t>
       </w:r>
       <w:r>
         <w:rPr>
@@ -1595,7 +2092,21 @@
         <w:rPr>
           <w:rFonts w:eastAsia="Times New Roman"/>
         </w:rPr>
-        <w:t xml:space="preserve">Ha egy már megnyitott modulon módosítunk egy olyan adatot ami egy másik már megnyitott modulon található, akkor az automatikusan </w:t>
+        <w:t xml:space="preserve">Ha egy már megnyitott modulon módosítunk egy olyan </w:t>
+      </w:r>
+      <w:proofErr w:type="gramStart"/>
+      <w:r>
+        <w:rPr>
+          <w:rFonts w:eastAsia="Times New Roman"/>
+        </w:rPr>
+        <w:t>adatot</w:t>
+      </w:r>
+      <w:proofErr w:type="gramEnd"/>
+      <w:r>
+        <w:rPr>
+          <w:rFonts w:eastAsia="Times New Roman"/>
+        </w:rPr>
+        <w:t xml:space="preserve"> ami egy másik már megnyitott modulon található, akkor az automatikusan </w:t>
       </w:r>
       <w:r>
         <w:rPr>
@@ -1623,10 +2134,10 @@
           <w:noProof/>
         </w:rPr>
         <w:drawing>
-          <wp:inline distT="0" distB="0" distL="0" distR="0" wp14:anchorId="77182044" wp14:editId="423646A8">
-            <wp:extent cx="5760720" cy="3208020"/>
+          <wp:inline distT="0" distB="0" distL="0" distR="0" wp14:anchorId="2F21AF05" wp14:editId="3567F64D">
+            <wp:extent cx="5760720" cy="3449320"/>
             <wp:effectExtent l="0" t="0" r="0" b="0"/>
-            <wp:docPr id="2" name="Kép 2"/>
+            <wp:docPr id="5" name="Kép 5"/>
             <wp:cNvGraphicFramePr>
               <a:graphicFrameLocks xmlns:a="http://schemas.openxmlformats.org/drawingml/2006/main" noChangeAspect="1"/>
             </wp:cNvGraphicFramePr>
@@ -1646,7 +2157,7 @@
                   <pic:spPr>
                     <a:xfrm>
                       <a:off x="0" y="0"/>
-                      <a:ext cx="5760720" cy="3208020"/>
+                      <a:ext cx="5760720" cy="3449320"/>
                     </a:xfrm>
                     <a:prstGeom prst="rect">
                       <a:avLst/>
@@ -1828,7 +2339,21 @@
         <w:rPr>
           <w:rFonts w:eastAsia="Times New Roman"/>
         </w:rPr>
-        <w:t xml:space="preserve"> amíg a mentés gombra nem kattintunk rá nem fogja a program elmenteni az által</w:t>
+        <w:t xml:space="preserve"> amíg a mentés gombra nem </w:t>
+      </w:r>
+      <w:proofErr w:type="gramStart"/>
+      <w:r>
+        <w:rPr>
+          <w:rFonts w:eastAsia="Times New Roman"/>
+        </w:rPr>
+        <w:t>kattintunk</w:t>
+      </w:r>
+      <w:proofErr w:type="gramEnd"/>
+      <w:r>
+        <w:rPr>
+          <w:rFonts w:eastAsia="Times New Roman"/>
+        </w:rPr>
+        <w:t xml:space="preserve"> rá nem fogja a program elmenteni az által</w:t>
       </w:r>
       <w:r>
         <w:rPr>
@@ -1840,7 +2365,14 @@
         <w:rPr>
           <w:rFonts w:eastAsia="Times New Roman"/>
         </w:rPr>
-        <w:t xml:space="preserve"> A „Módosítás” gomb lenyomása után is maradnak írásvédett mezőink, mint például az „ID” mező. </w:t>
+        <w:t xml:space="preserve"> A „Módosítás” gomb lenyomása után is maradnak írásvédett mezőink, mint </w:t>
+      </w:r>
+      <w:r>
+        <w:rPr>
+          <w:rFonts w:eastAsia="Times New Roman"/>
+        </w:rPr>
+        <w:lastRenderedPageBreak/>
+        <w:t xml:space="preserve">például az „ID” mező. </w:t>
       </w:r>
       <w:r>
         <w:rPr>
@@ -1852,14 +2384,7 @@
         <w:rPr>
           <w:rFonts w:eastAsia="Times New Roman"/>
         </w:rPr>
-        <w:t xml:space="preserve"> Találhatóak itt lenyíló mezők </w:t>
-      </w:r>
-      <w:r>
-        <w:rPr>
-          <w:rFonts w:eastAsia="Times New Roman"/>
-        </w:rPr>
-        <w:lastRenderedPageBreak/>
-        <w:t>is</w:t>
+        <w:t xml:space="preserve"> Találhatóak itt lenyíló mezők is</w:t>
       </w:r>
       <w:r>
         <w:rPr>
@@ -1927,10 +2452,10 @@
           <w:noProof/>
         </w:rPr>
         <w:drawing>
-          <wp:inline distT="0" distB="0" distL="0" distR="0" wp14:anchorId="40DF1471" wp14:editId="5090436A">
-            <wp:extent cx="5760720" cy="3510280"/>
+          <wp:inline distT="0" distB="0" distL="0" distR="0" wp14:anchorId="50B99EF8" wp14:editId="3D1454B7">
+            <wp:extent cx="5760720" cy="3462655"/>
             <wp:effectExtent l="0" t="0" r="0" b="0"/>
-            <wp:docPr id="3" name="Kép 3"/>
+            <wp:docPr id="4" name="Kép 4"/>
             <wp:cNvGraphicFramePr>
               <a:graphicFrameLocks xmlns:a="http://schemas.openxmlformats.org/drawingml/2006/main" noChangeAspect="1"/>
             </wp:cNvGraphicFramePr>
@@ -1950,7 +2475,7 @@
                   <pic:spPr>
                     <a:xfrm>
                       <a:off x="0" y="0"/>
-                      <a:ext cx="5760720" cy="3510280"/>
+                      <a:ext cx="5760720" cy="3462655"/>
                     </a:xfrm>
                     <a:prstGeom prst="rect">
                       <a:avLst/>
@@ -2155,7 +2680,21 @@
           <w:rFonts w:eastAsia="Times New Roman"/>
         </w:rPr>
         <w:lastRenderedPageBreak/>
-        <w:t>Ezeknek az adatoknak a kitöltése kötelező és addig nem tudjuk elmenteni az újonnan felvitt terméket amíg ezeket nem töltjük ki.</w:t>
+        <w:t xml:space="preserve">Ezeknek az adatoknak a kitöltése kötelező és addig nem tudjuk elmenteni az újonnan felvitt </w:t>
+      </w:r>
+      <w:proofErr w:type="gramStart"/>
+      <w:r>
+        <w:rPr>
+          <w:rFonts w:eastAsia="Times New Roman"/>
+        </w:rPr>
+        <w:t>terméket</w:t>
+      </w:r>
+      <w:proofErr w:type="gramEnd"/>
+      <w:r>
+        <w:rPr>
+          <w:rFonts w:eastAsia="Times New Roman"/>
+        </w:rPr>
+        <w:t xml:space="preserve"> amíg ezeket nem töltjük ki.</w:t>
       </w:r>
     </w:p>
     <w:p>
@@ -3157,6 +3696,7 @@
       <w:numPr>
         <w:ilvl w:val="1"/>
       </w:numPr>
+      <w:ind w:firstLine="709"/>
       <w:jc w:val="left"/>
     </w:pPr>
     <w:rPr>
@@ -3549,7 +4089,7 @@
 </file>
 
 <file path=customXml/itemProps1.xml><?xml version="1.0" encoding="utf-8"?>
-<ds:datastoreItem xmlns:ds="http://schemas.openxmlformats.org/officeDocument/2006/customXml" ds:itemID="{A5BA5056-14B6-41FE-BAC2-BC6344B81DC0}">
+<ds:datastoreItem xmlns:ds="http://schemas.openxmlformats.org/officeDocument/2006/customXml" ds:itemID="{A1803196-1F9F-473C-BD9B-9C15193167C6}">
   <ds:schemaRefs>
     <ds:schemaRef ds:uri="http://schemas.openxmlformats.org/officeDocument/2006/bibliography"/>
   </ds:schemaRefs>

</xml_diff>